<commit_message>
Submit report in progress
</commit_message>
<xml_diff>
--- a/GCC Software Development/Python/Assignments/Assessment Report.docx
+++ b/GCC Software Development/Python/Assignments/Assessment Report.docx
@@ -251,25 +251,7 @@
           <w:sz w:val="24"/>
           <w:szCs w:val="24"/>
         </w:rPr>
-        <w:t xml:space="preserve"> </w:t>
-      </w:r>
-      <w:proofErr w:type="spellStart"/>
-      <w:r>
-        <w:rPr>
-          <w:rFonts w:ascii="Times New Roman" w:hAnsi="Times New Roman" w:cs="Times New Roman"/>
-          <w:sz w:val="24"/>
-          <w:szCs w:val="24"/>
-        </w:rPr>
-        <w:t>courseworkMark</w:t>
-      </w:r>
-      <w:proofErr w:type="spellEnd"/>
-      <w:r>
-        <w:rPr>
-          <w:rFonts w:ascii="Times New Roman" w:hAnsi="Times New Roman" w:cs="Times New Roman"/>
-          <w:sz w:val="24"/>
-          <w:szCs w:val="24"/>
-        </w:rPr>
-        <w:t xml:space="preserve"> </w:t>
+        <w:t xml:space="preserve"> courseworkMark </w:t>
       </w:r>
       <w:r>
         <w:rPr>
@@ -319,25 +301,7 @@
           <w:sz w:val="24"/>
           <w:szCs w:val="24"/>
         </w:rPr>
-        <w:t xml:space="preserve"> </w:t>
-      </w:r>
-      <w:proofErr w:type="spellStart"/>
-      <w:r>
-        <w:rPr>
-          <w:rFonts w:ascii="Times New Roman" w:hAnsi="Times New Roman" w:cs="Times New Roman"/>
-          <w:sz w:val="24"/>
-          <w:szCs w:val="24"/>
-        </w:rPr>
-        <w:t>courseworkMark</w:t>
-      </w:r>
-      <w:proofErr w:type="spellEnd"/>
-      <w:r>
-        <w:rPr>
-          <w:rFonts w:ascii="Times New Roman" w:hAnsi="Times New Roman" w:cs="Times New Roman"/>
-          <w:sz w:val="24"/>
-          <w:szCs w:val="24"/>
-        </w:rPr>
-        <w:t xml:space="preserve"> is less than 0 or greater than 60:</w:t>
+        <w:t xml:space="preserve"> courseworkMark is less than 0 or greater than 60:</w:t>
       </w:r>
     </w:p>
     <w:p>
@@ -445,25 +409,7 @@
           <w:sz w:val="24"/>
           <w:szCs w:val="24"/>
         </w:rPr>
-        <w:t xml:space="preserve">sign to </w:t>
-      </w:r>
-      <w:proofErr w:type="spellStart"/>
-      <w:r>
-        <w:rPr>
-          <w:rFonts w:ascii="Times New Roman" w:hAnsi="Times New Roman" w:cs="Times New Roman"/>
-          <w:sz w:val="24"/>
-          <w:szCs w:val="24"/>
-        </w:rPr>
-        <w:t>courseworkMark</w:t>
-      </w:r>
-      <w:proofErr w:type="spellEnd"/>
-      <w:r>
-        <w:rPr>
-          <w:rFonts w:ascii="Times New Roman" w:hAnsi="Times New Roman" w:cs="Times New Roman"/>
-          <w:sz w:val="24"/>
-          <w:szCs w:val="24"/>
-        </w:rPr>
-        <w:t>.</w:t>
+        <w:t>sign to courseworkMark.</w:t>
       </w:r>
     </w:p>
     <w:p>
@@ -533,25 +479,7 @@
           <w:sz w:val="24"/>
           <w:szCs w:val="24"/>
         </w:rPr>
-        <w:t xml:space="preserve">Declare variable </w:t>
-      </w:r>
-      <w:proofErr w:type="spellStart"/>
-      <w:r>
-        <w:rPr>
-          <w:rFonts w:ascii="Times New Roman" w:hAnsi="Times New Roman" w:cs="Times New Roman"/>
-          <w:sz w:val="24"/>
-          <w:szCs w:val="24"/>
-        </w:rPr>
-        <w:t>prelimMark</w:t>
-      </w:r>
-      <w:proofErr w:type="spellEnd"/>
-      <w:r>
-        <w:rPr>
-          <w:rFonts w:ascii="Times New Roman" w:hAnsi="Times New Roman" w:cs="Times New Roman"/>
-          <w:sz w:val="24"/>
-          <w:szCs w:val="24"/>
-        </w:rPr>
-        <w:t xml:space="preserve"> and assign to -1.</w:t>
+        <w:t>Declare variable prelimMark and assign to -1.</w:t>
       </w:r>
     </w:p>
     <w:p>
@@ -577,25 +505,7 @@
           <w:sz w:val="24"/>
           <w:szCs w:val="24"/>
         </w:rPr>
-        <w:t xml:space="preserve">While </w:t>
-      </w:r>
-      <w:proofErr w:type="spellStart"/>
-      <w:r>
-        <w:rPr>
-          <w:rFonts w:ascii="Times New Roman" w:hAnsi="Times New Roman" w:cs="Times New Roman"/>
-          <w:sz w:val="24"/>
-          <w:szCs w:val="24"/>
-        </w:rPr>
-        <w:t>prelimMark</w:t>
-      </w:r>
-      <w:proofErr w:type="spellEnd"/>
-      <w:r>
-        <w:rPr>
-          <w:rFonts w:ascii="Times New Roman" w:hAnsi="Times New Roman" w:cs="Times New Roman"/>
-          <w:sz w:val="24"/>
-          <w:szCs w:val="24"/>
-        </w:rPr>
-        <w:t xml:space="preserve"> is less than 0 or greater than </w:t>
+        <w:t xml:space="preserve">While prelimMark is less than 0 or greater than </w:t>
       </w:r>
       <w:r>
         <w:rPr>
@@ -679,25 +589,7 @@
           <w:sz w:val="24"/>
           <w:szCs w:val="24"/>
         </w:rPr>
-        <w:t xml:space="preserve">Convert input to floating point number and assign to </w:t>
-      </w:r>
-      <w:proofErr w:type="spellStart"/>
-      <w:r>
-        <w:rPr>
-          <w:rFonts w:ascii="Times New Roman" w:hAnsi="Times New Roman" w:cs="Times New Roman"/>
-          <w:sz w:val="24"/>
-          <w:szCs w:val="24"/>
-        </w:rPr>
-        <w:t>prelimMark</w:t>
-      </w:r>
-      <w:proofErr w:type="spellEnd"/>
-      <w:r>
-        <w:rPr>
-          <w:rFonts w:ascii="Times New Roman" w:hAnsi="Times New Roman" w:cs="Times New Roman"/>
-          <w:sz w:val="24"/>
-          <w:szCs w:val="24"/>
-        </w:rPr>
-        <w:t>.</w:t>
+        <w:t>Convert input to floating point number and assign to prelimMark.</w:t>
       </w:r>
     </w:p>
     <w:p>
@@ -823,16 +715,30 @@
         </w:rPr>
         <w:t xml:space="preserve">of the sum of </w:t>
       </w:r>
-      <w:proofErr w:type="spellStart"/>
-      <w:r>
-        <w:rPr>
-          <w:rFonts w:ascii="Times New Roman" w:hAnsi="Times New Roman" w:cs="Times New Roman"/>
-          <w:sz w:val="24"/>
-          <w:szCs w:val="24"/>
-        </w:rPr>
-        <w:t>courseworkMark</w:t>
-      </w:r>
-      <w:proofErr w:type="spellEnd"/>
+      <w:r>
+        <w:rPr>
+          <w:rFonts w:ascii="Times New Roman" w:hAnsi="Times New Roman" w:cs="Times New Roman"/>
+          <w:sz w:val="24"/>
+          <w:szCs w:val="24"/>
+        </w:rPr>
+        <w:t xml:space="preserve">courseworkMark </w:t>
+      </w:r>
+      <w:r>
+        <w:rPr>
+          <w:rFonts w:ascii="Times New Roman" w:hAnsi="Times New Roman" w:cs="Times New Roman"/>
+          <w:sz w:val="24"/>
+          <w:szCs w:val="24"/>
+        </w:rPr>
+        <w:t>and</w:t>
+      </w:r>
+      <w:r>
+        <w:rPr>
+          <w:rFonts w:ascii="Times New Roman" w:hAnsi="Times New Roman" w:cs="Times New Roman"/>
+          <w:sz w:val="24"/>
+          <w:szCs w:val="24"/>
+        </w:rPr>
+        <w:t xml:space="preserve"> prelimMark</w:t>
+      </w:r>
       <w:r>
         <w:rPr>
           <w:rFonts w:ascii="Times New Roman" w:hAnsi="Times New Roman" w:cs="Times New Roman"/>
@@ -847,43 +753,8 @@
           <w:sz w:val="24"/>
           <w:szCs w:val="24"/>
         </w:rPr>
-        <w:t>and</w:t>
-      </w:r>
-      <w:r>
-        <w:rPr>
-          <w:rFonts w:ascii="Times New Roman" w:hAnsi="Times New Roman" w:cs="Times New Roman"/>
-          <w:sz w:val="24"/>
-          <w:szCs w:val="24"/>
-        </w:rPr>
-        <w:t xml:space="preserve"> </w:t>
-      </w:r>
-      <w:proofErr w:type="spellStart"/>
-      <w:r>
-        <w:rPr>
-          <w:rFonts w:ascii="Times New Roman" w:hAnsi="Times New Roman" w:cs="Times New Roman"/>
-          <w:sz w:val="24"/>
-          <w:szCs w:val="24"/>
-        </w:rPr>
-        <w:t>prelimMark</w:t>
-      </w:r>
-      <w:proofErr w:type="spellEnd"/>
-      <w:r>
-        <w:rPr>
-          <w:rFonts w:ascii="Times New Roman" w:hAnsi="Times New Roman" w:cs="Times New Roman"/>
-          <w:sz w:val="24"/>
-          <w:szCs w:val="24"/>
-        </w:rPr>
-        <w:t xml:space="preserve"> </w:t>
-      </w:r>
-      <w:r>
-        <w:rPr>
-          <w:rFonts w:ascii="Times New Roman" w:hAnsi="Times New Roman" w:cs="Times New Roman"/>
-          <w:sz w:val="24"/>
-          <w:szCs w:val="24"/>
-        </w:rPr>
         <w:t xml:space="preserve">multiplied by </w:t>
       </w:r>
-      <w:proofErr w:type="gramStart"/>
       <w:r>
         <w:rPr>
           <w:rFonts w:ascii="Times New Roman" w:hAnsi="Times New Roman" w:cs="Times New Roman"/>
@@ -892,7 +763,6 @@
         </w:rPr>
         <w:t>100</w:t>
       </w:r>
-      <w:proofErr w:type="gramEnd"/>
       <w:r>
         <w:rPr>
           <w:rFonts w:ascii="Times New Roman" w:hAnsi="Times New Roman" w:cs="Times New Roman"/>
@@ -1298,25 +1168,7 @@
           <w:sz w:val="24"/>
           <w:szCs w:val="24"/>
         </w:rPr>
-        <w:t xml:space="preserve">INITIALISE </w:t>
-      </w:r>
-      <w:proofErr w:type="spellStart"/>
-      <w:r>
-        <w:rPr>
-          <w:rFonts w:ascii="Times New Roman" w:hAnsi="Times New Roman" w:cs="Times New Roman"/>
-          <w:sz w:val="24"/>
-          <w:szCs w:val="24"/>
-        </w:rPr>
-        <w:t>courseworkMark</w:t>
-      </w:r>
-      <w:proofErr w:type="spellEnd"/>
-      <w:r>
-        <w:rPr>
-          <w:rFonts w:ascii="Times New Roman" w:hAnsi="Times New Roman" w:cs="Times New Roman"/>
-          <w:sz w:val="24"/>
-          <w:szCs w:val="24"/>
-        </w:rPr>
-        <w:t xml:space="preserve"> </w:t>
+        <w:t xml:space="preserve">INITIALISE courseworkMark </w:t>
       </w:r>
       <w:r>
         <w:rPr>
@@ -1366,9 +1218,120 @@
           <w:sz w:val="24"/>
           <w:szCs w:val="24"/>
         </w:rPr>
-        <w:t xml:space="preserve">WHILE 0 &gt; </w:t>
-      </w:r>
-      <w:proofErr w:type="spellStart"/>
+        <w:t xml:space="preserve">WHILE 0 &gt; courseworkMark </w:t>
+      </w:r>
+      <w:r>
+        <w:rPr>
+          <w:rFonts w:ascii="Times New Roman" w:hAnsi="Times New Roman" w:cs="Times New Roman"/>
+          <w:sz w:val="24"/>
+          <w:szCs w:val="24"/>
+        </w:rPr>
+        <w:t>&gt; 60</w:t>
+      </w:r>
+      <w:r>
+        <w:rPr>
+          <w:rFonts w:ascii="Times New Roman" w:hAnsi="Times New Roman" w:cs="Times New Roman"/>
+          <w:sz w:val="24"/>
+          <w:szCs w:val="24"/>
+        </w:rPr>
+        <w:br/>
+      </w:r>
+      <w:r>
+        <w:rPr>
+          <w:rFonts w:ascii="Times New Roman" w:hAnsi="Times New Roman" w:cs="Times New Roman"/>
+          <w:sz w:val="24"/>
+          <w:szCs w:val="24"/>
+        </w:rPr>
+        <w:t>1.</w:t>
+      </w:r>
+      <w:r>
+        <w:rPr>
+          <w:rFonts w:ascii="Times New Roman" w:hAnsi="Times New Roman" w:cs="Times New Roman"/>
+          <w:sz w:val="24"/>
+          <w:szCs w:val="24"/>
+        </w:rPr>
+        <w:t>3</w:t>
+      </w:r>
+      <w:r>
+        <w:rPr>
+          <w:rFonts w:ascii="Times New Roman" w:hAnsi="Times New Roman" w:cs="Times New Roman"/>
+          <w:sz w:val="24"/>
+          <w:szCs w:val="24"/>
+        </w:rPr>
+        <w:t xml:space="preserve"> </w:t>
+      </w:r>
+      <w:r>
+        <w:rPr>
+          <w:rFonts w:ascii="Times New Roman" w:hAnsi="Times New Roman" w:cs="Times New Roman"/>
+          <w:sz w:val="24"/>
+          <w:szCs w:val="24"/>
+        </w:rPr>
+        <w:tab/>
+      </w:r>
+      <w:r>
+        <w:rPr>
+          <w:rFonts w:ascii="Times New Roman" w:hAnsi="Times New Roman" w:cs="Times New Roman"/>
+          <w:sz w:val="24"/>
+          <w:szCs w:val="24"/>
+        </w:rPr>
+        <w:t xml:space="preserve">DISPLAY </w:t>
+      </w:r>
+      <w:r>
+        <w:rPr>
+          <w:rFonts w:ascii="Times New Roman" w:hAnsi="Times New Roman" w:cs="Times New Roman"/>
+          <w:sz w:val="24"/>
+          <w:szCs w:val="24"/>
+        </w:rPr>
+        <w:t>"Enter coursework mark: "</w:t>
+      </w:r>
+      <w:r>
+        <w:rPr>
+          <w:rFonts w:ascii="Times New Roman" w:hAnsi="Times New Roman" w:cs="Times New Roman"/>
+          <w:sz w:val="24"/>
+          <w:szCs w:val="24"/>
+        </w:rPr>
+        <w:br/>
+      </w:r>
+      <w:r>
+        <w:rPr>
+          <w:rFonts w:ascii="Times New Roman" w:hAnsi="Times New Roman" w:cs="Times New Roman"/>
+          <w:sz w:val="24"/>
+          <w:szCs w:val="24"/>
+        </w:rPr>
+        <w:t>1.</w:t>
+      </w:r>
+      <w:r>
+        <w:rPr>
+          <w:rFonts w:ascii="Times New Roman" w:hAnsi="Times New Roman" w:cs="Times New Roman"/>
+          <w:sz w:val="24"/>
+          <w:szCs w:val="24"/>
+        </w:rPr>
+        <w:t>4</w:t>
+      </w:r>
+      <w:r>
+        <w:rPr>
+          <w:rFonts w:ascii="Times New Roman" w:hAnsi="Times New Roman" w:cs="Times New Roman"/>
+          <w:sz w:val="24"/>
+          <w:szCs w:val="24"/>
+        </w:rPr>
+        <w:t xml:space="preserve">   </w:t>
+      </w:r>
+      <w:r>
+        <w:rPr>
+          <w:rFonts w:ascii="Times New Roman" w:hAnsi="Times New Roman" w:cs="Times New Roman"/>
+          <w:sz w:val="24"/>
+          <w:szCs w:val="24"/>
+        </w:rPr>
+        <w:tab/>
+      </w:r>
+      <w:r>
+        <w:rPr>
+          <w:rFonts w:ascii="Times New Roman" w:hAnsi="Times New Roman" w:cs="Times New Roman"/>
+          <w:sz w:val="24"/>
+          <w:szCs w:val="24"/>
+        </w:rPr>
+        <w:t xml:space="preserve">INPUT </w:t>
+      </w:r>
       <w:r>
         <w:rPr>
           <w:rFonts w:ascii="Times New Roman" w:hAnsi="Times New Roman" w:cs="Times New Roman"/>
@@ -1377,137 +1340,6 @@
         </w:rPr>
         <w:t>courseworkMark</w:t>
       </w:r>
-      <w:proofErr w:type="spellEnd"/>
-      <w:r>
-        <w:rPr>
-          <w:rFonts w:ascii="Times New Roman" w:hAnsi="Times New Roman" w:cs="Times New Roman"/>
-          <w:sz w:val="24"/>
-          <w:szCs w:val="24"/>
-        </w:rPr>
-        <w:t xml:space="preserve"> </w:t>
-      </w:r>
-      <w:r>
-        <w:rPr>
-          <w:rFonts w:ascii="Times New Roman" w:hAnsi="Times New Roman" w:cs="Times New Roman"/>
-          <w:sz w:val="24"/>
-          <w:szCs w:val="24"/>
-        </w:rPr>
-        <w:t>&gt; 60</w:t>
-      </w:r>
-      <w:r>
-        <w:rPr>
-          <w:rFonts w:ascii="Times New Roman" w:hAnsi="Times New Roman" w:cs="Times New Roman"/>
-          <w:sz w:val="24"/>
-          <w:szCs w:val="24"/>
-        </w:rPr>
-        <w:br/>
-      </w:r>
-      <w:r>
-        <w:rPr>
-          <w:rFonts w:ascii="Times New Roman" w:hAnsi="Times New Roman" w:cs="Times New Roman"/>
-          <w:sz w:val="24"/>
-          <w:szCs w:val="24"/>
-        </w:rPr>
-        <w:t>1.</w:t>
-      </w:r>
-      <w:r>
-        <w:rPr>
-          <w:rFonts w:ascii="Times New Roman" w:hAnsi="Times New Roman" w:cs="Times New Roman"/>
-          <w:sz w:val="24"/>
-          <w:szCs w:val="24"/>
-        </w:rPr>
-        <w:t>3</w:t>
-      </w:r>
-      <w:r>
-        <w:rPr>
-          <w:rFonts w:ascii="Times New Roman" w:hAnsi="Times New Roman" w:cs="Times New Roman"/>
-          <w:sz w:val="24"/>
-          <w:szCs w:val="24"/>
-        </w:rPr>
-        <w:t xml:space="preserve"> </w:t>
-      </w:r>
-      <w:r>
-        <w:rPr>
-          <w:rFonts w:ascii="Times New Roman" w:hAnsi="Times New Roman" w:cs="Times New Roman"/>
-          <w:sz w:val="24"/>
-          <w:szCs w:val="24"/>
-        </w:rPr>
-        <w:tab/>
-      </w:r>
-      <w:r>
-        <w:rPr>
-          <w:rFonts w:ascii="Times New Roman" w:hAnsi="Times New Roman" w:cs="Times New Roman"/>
-          <w:sz w:val="24"/>
-          <w:szCs w:val="24"/>
-        </w:rPr>
-        <w:t xml:space="preserve">DISPLAY </w:t>
-      </w:r>
-      <w:r>
-        <w:rPr>
-          <w:rFonts w:ascii="Times New Roman" w:hAnsi="Times New Roman" w:cs="Times New Roman"/>
-          <w:sz w:val="24"/>
-          <w:szCs w:val="24"/>
-        </w:rPr>
-        <w:t>"Enter coursework mark: "</w:t>
-      </w:r>
-      <w:r>
-        <w:rPr>
-          <w:rFonts w:ascii="Times New Roman" w:hAnsi="Times New Roman" w:cs="Times New Roman"/>
-          <w:sz w:val="24"/>
-          <w:szCs w:val="24"/>
-        </w:rPr>
-        <w:br/>
-      </w:r>
-      <w:r>
-        <w:rPr>
-          <w:rFonts w:ascii="Times New Roman" w:hAnsi="Times New Roman" w:cs="Times New Roman"/>
-          <w:sz w:val="24"/>
-          <w:szCs w:val="24"/>
-        </w:rPr>
-        <w:t>1.</w:t>
-      </w:r>
-      <w:r>
-        <w:rPr>
-          <w:rFonts w:ascii="Times New Roman" w:hAnsi="Times New Roman" w:cs="Times New Roman"/>
-          <w:sz w:val="24"/>
-          <w:szCs w:val="24"/>
-        </w:rPr>
-        <w:t>4</w:t>
-      </w:r>
-      <w:r>
-        <w:rPr>
-          <w:rFonts w:ascii="Times New Roman" w:hAnsi="Times New Roman" w:cs="Times New Roman"/>
-          <w:sz w:val="24"/>
-          <w:szCs w:val="24"/>
-        </w:rPr>
-        <w:t xml:space="preserve">   </w:t>
-      </w:r>
-      <w:r>
-        <w:rPr>
-          <w:rFonts w:ascii="Times New Roman" w:hAnsi="Times New Roman" w:cs="Times New Roman"/>
-          <w:sz w:val="24"/>
-          <w:szCs w:val="24"/>
-        </w:rPr>
-        <w:tab/>
-      </w:r>
-      <w:r>
-        <w:rPr>
-          <w:rFonts w:ascii="Times New Roman" w:hAnsi="Times New Roman" w:cs="Times New Roman"/>
-          <w:sz w:val="24"/>
-          <w:szCs w:val="24"/>
-        </w:rPr>
-        <w:t xml:space="preserve">INPUT </w:t>
-      </w:r>
-      <w:proofErr w:type="spellStart"/>
-      <w:r>
-        <w:rPr>
-          <w:rFonts w:ascii="Times New Roman" w:hAnsi="Times New Roman" w:cs="Times New Roman"/>
-          <w:sz w:val="24"/>
-          <w:szCs w:val="24"/>
-        </w:rPr>
-        <w:t>courseworkMark</w:t>
-      </w:r>
-      <w:proofErr w:type="spellEnd"/>
     </w:p>
     <w:p>
       <w:pPr>
@@ -1534,25 +1366,7 @@
           <w:sz w:val="24"/>
           <w:szCs w:val="24"/>
         </w:rPr>
-        <w:t xml:space="preserve">2.1 INITIALISE </w:t>
-      </w:r>
-      <w:proofErr w:type="spellStart"/>
-      <w:r>
-        <w:rPr>
-          <w:rFonts w:ascii="Times New Roman" w:hAnsi="Times New Roman" w:cs="Times New Roman"/>
-          <w:sz w:val="24"/>
-          <w:szCs w:val="24"/>
-        </w:rPr>
-        <w:t>prelimMark</w:t>
-      </w:r>
-      <w:proofErr w:type="spellEnd"/>
-      <w:r>
-        <w:rPr>
-          <w:rFonts w:ascii="Times New Roman" w:hAnsi="Times New Roman" w:cs="Times New Roman"/>
-          <w:sz w:val="24"/>
-          <w:szCs w:val="24"/>
-        </w:rPr>
-        <w:t xml:space="preserve"> to -1</w:t>
+        <w:t>2.1 INITIALISE prelimMark to -1</w:t>
       </w:r>
     </w:p>
     <w:p>
@@ -1570,25 +1384,7 @@
           <w:sz w:val="24"/>
           <w:szCs w:val="24"/>
         </w:rPr>
-        <w:t xml:space="preserve">2.2 WHILE 0 &gt; </w:t>
-      </w:r>
-      <w:proofErr w:type="spellStart"/>
-      <w:r>
-        <w:rPr>
-          <w:rFonts w:ascii="Times New Roman" w:hAnsi="Times New Roman" w:cs="Times New Roman"/>
-          <w:sz w:val="24"/>
-          <w:szCs w:val="24"/>
-        </w:rPr>
-        <w:t>prelimMark</w:t>
-      </w:r>
-      <w:proofErr w:type="spellEnd"/>
-      <w:r>
-        <w:rPr>
-          <w:rFonts w:ascii="Times New Roman" w:hAnsi="Times New Roman" w:cs="Times New Roman"/>
-          <w:sz w:val="24"/>
-          <w:szCs w:val="24"/>
-        </w:rPr>
-        <w:t xml:space="preserve"> &gt;</w:t>
+        <w:t>2.2 WHILE 0 &gt; prelimMark &gt;</w:t>
       </w:r>
       <w:r>
         <w:rPr>
@@ -1674,18 +1470,8 @@
           <w:szCs w:val="24"/>
         </w:rPr>
         <w:tab/>
-        <w:t xml:space="preserve">INPUT </w:t>
-      </w:r>
-      <w:proofErr w:type="spellStart"/>
-      <w:r>
-        <w:rPr>
-          <w:rFonts w:ascii="Times New Roman" w:hAnsi="Times New Roman" w:cs="Times New Roman"/>
-          <w:sz w:val="24"/>
-          <w:szCs w:val="24"/>
-        </w:rPr>
-        <w:t>prelimMark</w:t>
-      </w:r>
-      <w:proofErr w:type="spellEnd"/>
+        <w:t>INPUT prelimMark</w:t>
+      </w:r>
     </w:p>
     <w:p>
       <w:pPr>
@@ -1720,69 +1506,15 @@
           <w:sz w:val="24"/>
           <w:szCs w:val="24"/>
         </w:rPr>
-        <w:t xml:space="preserve">SET </w:t>
-      </w:r>
-      <w:proofErr w:type="spellStart"/>
-      <w:r>
-        <w:rPr>
-          <w:rFonts w:ascii="Times New Roman" w:hAnsi="Times New Roman" w:cs="Times New Roman"/>
-          <w:sz w:val="24"/>
-          <w:szCs w:val="24"/>
-        </w:rPr>
-        <w:t>markPercentage</w:t>
-      </w:r>
-      <w:proofErr w:type="spellEnd"/>
-      <w:r>
-        <w:rPr>
-          <w:rFonts w:ascii="Times New Roman" w:hAnsi="Times New Roman" w:cs="Times New Roman"/>
-          <w:sz w:val="24"/>
-          <w:szCs w:val="24"/>
-        </w:rPr>
-        <w:t xml:space="preserve"> to integer value of </w:t>
-      </w:r>
-      <w:r>
-        <w:rPr>
-          <w:rFonts w:ascii="Times New Roman" w:hAnsi="Times New Roman" w:cs="Times New Roman"/>
-          <w:sz w:val="24"/>
-          <w:szCs w:val="24"/>
-        </w:rPr>
-        <w:t>(</w:t>
-      </w:r>
-      <w:proofErr w:type="spellStart"/>
-      <w:r>
-        <w:rPr>
-          <w:rFonts w:ascii="Times New Roman" w:hAnsi="Times New Roman" w:cs="Times New Roman"/>
-          <w:sz w:val="24"/>
-          <w:szCs w:val="24"/>
-        </w:rPr>
-        <w:t>courseworkMark</w:t>
-      </w:r>
-      <w:proofErr w:type="spellEnd"/>
-      <w:r>
-        <w:rPr>
-          <w:rFonts w:ascii="Times New Roman" w:hAnsi="Times New Roman" w:cs="Times New Roman"/>
-          <w:sz w:val="24"/>
-          <w:szCs w:val="24"/>
-        </w:rPr>
-        <w:t xml:space="preserve"> + </w:t>
-      </w:r>
-      <w:proofErr w:type="spellStart"/>
-      <w:r>
-        <w:rPr>
-          <w:rFonts w:ascii="Times New Roman" w:hAnsi="Times New Roman" w:cs="Times New Roman"/>
-          <w:sz w:val="24"/>
-          <w:szCs w:val="24"/>
-        </w:rPr>
-        <w:t>prelimMark</w:t>
-      </w:r>
-      <w:proofErr w:type="spellEnd"/>
-      <w:r>
-        <w:rPr>
-          <w:rFonts w:ascii="Times New Roman" w:hAnsi="Times New Roman" w:cs="Times New Roman"/>
-          <w:sz w:val="24"/>
-          <w:szCs w:val="24"/>
-        </w:rPr>
-        <w:t>) * 100 / 150.</w:t>
+        <w:t xml:space="preserve">SET markPercentage to integer value of </w:t>
+      </w:r>
+      <w:r>
+        <w:rPr>
+          <w:rFonts w:ascii="Times New Roman" w:hAnsi="Times New Roman" w:cs="Times New Roman"/>
+          <w:sz w:val="24"/>
+          <w:szCs w:val="24"/>
+        </w:rPr>
+        <w:t>(courseworkMark + prelimMark) * 100 / 150.</w:t>
       </w:r>
     </w:p>
     <w:p>
@@ -1828,23 +1560,13 @@
         </w:rPr>
         <w:t xml:space="preserve">IF </w:t>
       </w:r>
-      <w:proofErr w:type="spellStart"/>
-      <w:r>
-        <w:rPr>
-          <w:rFonts w:ascii="Times New Roman" w:hAnsi="Times New Roman" w:cs="Times New Roman"/>
-          <w:sz w:val="24"/>
-          <w:szCs w:val="24"/>
-        </w:rPr>
-        <w:t>markPercentage</w:t>
-      </w:r>
-      <w:proofErr w:type="spellEnd"/>
-      <w:r>
-        <w:rPr>
-          <w:rFonts w:ascii="Times New Roman" w:hAnsi="Times New Roman" w:cs="Times New Roman"/>
-          <w:sz w:val="24"/>
-          <w:szCs w:val="24"/>
-        </w:rPr>
-        <w:t xml:space="preserve"> &gt;= 70</w:t>
+      <w:r>
+        <w:rPr>
+          <w:rFonts w:ascii="Times New Roman" w:hAnsi="Times New Roman" w:cs="Times New Roman"/>
+          <w:sz w:val="24"/>
+          <w:szCs w:val="24"/>
+        </w:rPr>
+        <w:t>markPercentage &gt;= 70</w:t>
       </w:r>
       <w:r>
         <w:rPr>
@@ -1928,34 +1650,14 @@
         </w:rPr>
         <w:t>of</w:t>
       </w:r>
-      <w:proofErr w:type="gramStart"/>
-      <w:r>
-        <w:rPr>
-          <w:rFonts w:ascii="Times New Roman" w:hAnsi="Times New Roman" w:cs="Times New Roman"/>
-          <w:sz w:val="24"/>
-          <w:szCs w:val="24"/>
-        </w:rPr>
-        <w:t>”,</w:t>
-      </w:r>
-      <w:proofErr w:type="gramEnd"/>
-      <w:r>
-        <w:rPr>
-          <w:rFonts w:ascii="Times New Roman" w:hAnsi="Times New Roman" w:cs="Times New Roman"/>
-          <w:sz w:val="24"/>
-          <w:szCs w:val="24"/>
-        </w:rPr>
-        <w:t xml:space="preserve"> </w:t>
-      </w:r>
-      <w:proofErr w:type="spellStart"/>
-      <w:r>
-        <w:rPr>
-          <w:rFonts w:ascii="Times New Roman" w:hAnsi="Times New Roman" w:cs="Times New Roman"/>
-          <w:sz w:val="24"/>
-          <w:szCs w:val="24"/>
-        </w:rPr>
-        <w:t>markPercentage</w:t>
-      </w:r>
-      <w:proofErr w:type="spellEnd"/>
+      <w:r>
+        <w:rPr>
+          <w:rFonts w:ascii="Times New Roman" w:hAnsi="Times New Roman" w:cs="Times New Roman"/>
+          <w:sz w:val="24"/>
+          <w:szCs w:val="24"/>
+        </w:rPr>
+        <w:t>”, markPercentage</w:t>
+      </w:r>
     </w:p>
     <w:p>
       <w:pPr>
@@ -1975,23 +1677,13 @@
         <w:lastRenderedPageBreak/>
         <w:t xml:space="preserve">4.3 ELSE IF </w:t>
       </w:r>
-      <w:proofErr w:type="spellStart"/>
-      <w:r>
-        <w:rPr>
-          <w:rFonts w:ascii="Times New Roman" w:hAnsi="Times New Roman" w:cs="Times New Roman"/>
-          <w:sz w:val="24"/>
-          <w:szCs w:val="24"/>
-        </w:rPr>
-        <w:t>markPercentage</w:t>
-      </w:r>
-      <w:proofErr w:type="spellEnd"/>
-      <w:r>
-        <w:rPr>
-          <w:rFonts w:ascii="Times New Roman" w:hAnsi="Times New Roman" w:cs="Times New Roman"/>
-          <w:sz w:val="24"/>
-          <w:szCs w:val="24"/>
-        </w:rPr>
-        <w:t xml:space="preserve"> &gt;= 60:</w:t>
+      <w:r>
+        <w:rPr>
+          <w:rFonts w:ascii="Times New Roman" w:hAnsi="Times New Roman" w:cs="Times New Roman"/>
+          <w:sz w:val="24"/>
+          <w:szCs w:val="24"/>
+        </w:rPr>
+        <w:t>markPercentage &gt;= 60:</w:t>
       </w:r>
     </w:p>
     <w:p>
@@ -2018,14 +1710,6 @@
           <w:szCs w:val="24"/>
         </w:rPr>
         <w:tab/>
-      </w:r>
-      <w:proofErr w:type="gramStart"/>
-      <w:r>
-        <w:rPr>
-          <w:rFonts w:ascii="Times New Roman" w:hAnsi="Times New Roman" w:cs="Times New Roman"/>
-          <w:sz w:val="24"/>
-          <w:szCs w:val="24"/>
-        </w:rPr>
         <w:t xml:space="preserve">DISPLAY  </w:t>
       </w:r>
       <w:r>
@@ -2036,7 +1720,6 @@
         </w:rPr>
         <w:t>"</w:t>
       </w:r>
-      <w:proofErr w:type="gramEnd"/>
       <w:r>
         <w:rPr>
           <w:rFonts w:ascii="Times New Roman" w:hAnsi="Times New Roman" w:cs="Times New Roman"/>
@@ -2083,18 +1766,8 @@
           <w:sz w:val="24"/>
           <w:szCs w:val="24"/>
         </w:rPr>
-        <w:t xml:space="preserve"> </w:t>
-      </w:r>
-      <w:proofErr w:type="spellStart"/>
-      <w:r>
-        <w:rPr>
-          <w:rFonts w:ascii="Times New Roman" w:hAnsi="Times New Roman" w:cs="Times New Roman"/>
-          <w:sz w:val="24"/>
-          <w:szCs w:val="24"/>
-        </w:rPr>
-        <w:t>markPercentage</w:t>
-      </w:r>
-      <w:proofErr w:type="spellEnd"/>
+        <w:t xml:space="preserve"> markPercentage</w:t>
+      </w:r>
     </w:p>
     <w:p>
       <w:pPr>
@@ -2111,25 +1784,7 @@
           <w:sz w:val="24"/>
           <w:szCs w:val="24"/>
         </w:rPr>
-        <w:t xml:space="preserve">4.5 ELSE IF </w:t>
-      </w:r>
-      <w:proofErr w:type="spellStart"/>
-      <w:r>
-        <w:rPr>
-          <w:rFonts w:ascii="Times New Roman" w:hAnsi="Times New Roman" w:cs="Times New Roman"/>
-          <w:sz w:val="24"/>
-          <w:szCs w:val="24"/>
-        </w:rPr>
-        <w:t>markPercentage</w:t>
-      </w:r>
-      <w:proofErr w:type="spellEnd"/>
-      <w:r>
-        <w:rPr>
-          <w:rFonts w:ascii="Times New Roman" w:hAnsi="Times New Roman" w:cs="Times New Roman"/>
-          <w:sz w:val="24"/>
-          <w:szCs w:val="24"/>
-        </w:rPr>
-        <w:t xml:space="preserve"> &gt;= 50:</w:t>
+        <w:t>4.5 ELSE IF markPercentage &gt;= 50:</w:t>
       </w:r>
     </w:p>
     <w:p>
@@ -2206,7 +1861,6 @@
         </w:rPr>
         <w:t xml:space="preserve">, </w:t>
       </w:r>
-      <w:proofErr w:type="spellStart"/>
       <w:r>
         <w:rPr>
           <w:rFonts w:ascii="Times New Roman" w:hAnsi="Times New Roman" w:cs="Times New Roman"/>
@@ -2215,7 +1869,6 @@
         </w:rPr>
         <w:t>markPercentage</w:t>
       </w:r>
-      <w:proofErr w:type="spellEnd"/>
     </w:p>
     <w:p>
       <w:pPr>
@@ -2232,25 +1885,7 @@
           <w:sz w:val="24"/>
           <w:szCs w:val="24"/>
         </w:rPr>
-        <w:t xml:space="preserve">4.7 ELSE IF </w:t>
-      </w:r>
-      <w:proofErr w:type="spellStart"/>
-      <w:r>
-        <w:rPr>
-          <w:rFonts w:ascii="Times New Roman" w:hAnsi="Times New Roman" w:cs="Times New Roman"/>
-          <w:sz w:val="24"/>
-          <w:szCs w:val="24"/>
-        </w:rPr>
-        <w:t>markPercentage</w:t>
-      </w:r>
-      <w:proofErr w:type="spellEnd"/>
-      <w:r>
-        <w:rPr>
-          <w:rFonts w:ascii="Times New Roman" w:hAnsi="Times New Roman" w:cs="Times New Roman"/>
-          <w:sz w:val="24"/>
-          <w:szCs w:val="24"/>
-        </w:rPr>
-        <w:t xml:space="preserve"> &gt;= 45:</w:t>
+        <w:t>4.7 ELSE IF markPercentage &gt;= 45:</w:t>
       </w:r>
     </w:p>
     <w:p>
@@ -2325,18 +1960,8 @@
           <w:sz w:val="24"/>
           <w:szCs w:val="24"/>
         </w:rPr>
-        <w:t xml:space="preserve">, </w:t>
-      </w:r>
-      <w:proofErr w:type="spellStart"/>
-      <w:r>
-        <w:rPr>
-          <w:rFonts w:ascii="Times New Roman" w:hAnsi="Times New Roman" w:cs="Times New Roman"/>
-          <w:sz w:val="24"/>
-          <w:szCs w:val="24"/>
-        </w:rPr>
-        <w:t>markPercentage</w:t>
-      </w:r>
-      <w:proofErr w:type="spellEnd"/>
+        <w:t>, markPercentage</w:t>
+      </w:r>
     </w:p>
     <w:p>
       <w:pPr>
@@ -2436,18 +2061,8 @@
           <w:sz w:val="24"/>
           <w:szCs w:val="24"/>
         </w:rPr>
-        <w:t xml:space="preserve">, </w:t>
-      </w:r>
-      <w:proofErr w:type="spellStart"/>
-      <w:r>
-        <w:rPr>
-          <w:rFonts w:ascii="Times New Roman" w:hAnsi="Times New Roman" w:cs="Times New Roman"/>
-          <w:sz w:val="24"/>
-          <w:szCs w:val="24"/>
-        </w:rPr>
-        <w:t>markPercentage</w:t>
-      </w:r>
-      <w:proofErr w:type="spellEnd"/>
+        <w:t>, markPercentage</w:t>
+      </w:r>
     </w:p>
     <w:p>
       <w:pPr>
@@ -2534,29 +2149,7 @@
           <w:sz w:val="24"/>
           <w:szCs w:val="24"/>
         </w:rPr>
-        <w:t xml:space="preserve">Note: You may need to add additional rows </w:t>
-      </w:r>
-      <w:proofErr w:type="gramStart"/>
-      <w:r>
-        <w:rPr>
-          <w:rFonts w:ascii="Times New Roman" w:hAnsi="Times New Roman" w:cs="Times New Roman"/>
-          <w:b/>
-          <w:bCs/>
-          <w:sz w:val="24"/>
-          <w:szCs w:val="24"/>
-        </w:rPr>
-        <w:t>in order to</w:t>
-      </w:r>
-      <w:proofErr w:type="gramEnd"/>
-      <w:r>
-        <w:rPr>
-          <w:rFonts w:ascii="Times New Roman" w:hAnsi="Times New Roman" w:cs="Times New Roman"/>
-          <w:b/>
-          <w:bCs/>
-          <w:sz w:val="24"/>
-          <w:szCs w:val="24"/>
-        </w:rPr>
-        <w:t xml:space="preserve"> show a complete set of tests.</w:t>
+        <w:t>Note: You may need to add additional rows in order to show a complete set of tests.</w:t>
       </w:r>
     </w:p>
     <w:p>
@@ -2627,25 +2220,7 @@
                 <w:sz w:val="24"/>
                 <w:szCs w:val="24"/>
               </w:rPr>
-              <w:t xml:space="preserve">Reason for test (valid/invalid – Normal, exceptional, extreme </w:t>
-            </w:r>
-            <w:proofErr w:type="gramStart"/>
-            <w:r>
-              <w:rPr>
-                <w:rFonts w:ascii="Times New Roman" w:hAnsi="Times New Roman" w:cs="Times New Roman"/>
-                <w:sz w:val="24"/>
-                <w:szCs w:val="24"/>
-              </w:rPr>
-              <w:t>etc.</w:t>
-            </w:r>
-            <w:proofErr w:type="gramEnd"/>
-            <w:r>
-              <w:rPr>
-                <w:rFonts w:ascii="Times New Roman" w:hAnsi="Times New Roman" w:cs="Times New Roman"/>
-                <w:sz w:val="24"/>
-                <w:szCs w:val="24"/>
-              </w:rPr>
-              <w:t>)</w:t>
+              <w:t>Reason for test (valid/invalid – Normal, exceptional, extreme etc.)</w:t>
             </w:r>
           </w:p>
         </w:tc>
@@ -2662,23 +2237,13 @@
                 <w:szCs w:val="24"/>
               </w:rPr>
             </w:pPr>
-            <w:proofErr w:type="gramStart"/>
-            <w:r>
-              <w:rPr>
-                <w:rFonts w:ascii="Times New Roman" w:hAnsi="Times New Roman" w:cs="Times New Roman"/>
-                <w:sz w:val="24"/>
-                <w:szCs w:val="24"/>
-              </w:rPr>
-              <w:t>Test</w:t>
-            </w:r>
-            <w:proofErr w:type="gramEnd"/>
-            <w:r>
-              <w:rPr>
-                <w:rFonts w:ascii="Times New Roman" w:hAnsi="Times New Roman" w:cs="Times New Roman"/>
-                <w:sz w:val="24"/>
-                <w:szCs w:val="24"/>
-              </w:rPr>
-              <w:t xml:space="preserve"> Data</w:t>
+            <w:r>
+              <w:rPr>
+                <w:rFonts w:ascii="Times New Roman" w:hAnsi="Times New Roman" w:cs="Times New Roman"/>
+                <w:sz w:val="24"/>
+                <w:szCs w:val="24"/>
+              </w:rPr>
+              <w:t>Test Data</w:t>
             </w:r>
           </w:p>
         </w:tc>
@@ -3139,6 +2704,14 @@
               </w:rPr>
               <w:t>Sixteen</w:t>
             </w:r>
+            <w:r>
+              <w:rPr>
+                <w:rFonts w:ascii="Times New Roman" w:hAnsi="Times New Roman" w:cs="Times New Roman"/>
+                <w:sz w:val="24"/>
+                <w:szCs w:val="24"/>
+              </w:rPr>
+              <w:t>!</w:t>
+            </w:r>
           </w:p>
         </w:tc>
         <w:tc>
@@ -4323,18 +3896,8 @@
                 <w:sz w:val="24"/>
                 <w:szCs w:val="24"/>
               </w:rPr>
-              <w:t xml:space="preserve">Thirty, </w:t>
-            </w:r>
-            <w:proofErr w:type="gramStart"/>
-            <w:r>
-              <w:rPr>
-                <w:rFonts w:ascii="Times New Roman" w:hAnsi="Times New Roman" w:cs="Times New Roman"/>
-                <w:sz w:val="24"/>
-                <w:szCs w:val="24"/>
-              </w:rPr>
-              <w:t>200</w:t>
-            </w:r>
-            <w:proofErr w:type="gramEnd"/>
+              <w:t>Thirty, 200</w:t>
+            </w:r>
           </w:p>
         </w:tc>
         <w:tc>
@@ -4400,7 +3963,6 @@
           <w:szCs w:val="28"/>
         </w:rPr>
       </w:pPr>
-      <w:proofErr w:type="gramStart"/>
       <w:r>
         <w:rPr>
           <w:rFonts w:ascii="Times New Roman" w:hAnsi="Times New Roman" w:cs="Times New Roman"/>
@@ -4410,18 +3972,7 @@
           <w:szCs w:val="28"/>
         </w:rPr>
         <w:lastRenderedPageBreak/>
-        <w:t>Task</w:t>
-      </w:r>
-      <w:proofErr w:type="gramEnd"/>
-      <w:r>
-        <w:rPr>
-          <w:rFonts w:ascii="Times New Roman" w:hAnsi="Times New Roman" w:cs="Times New Roman"/>
-          <w:b/>
-          <w:bCs/>
-          <w:sz w:val="28"/>
-          <w:szCs w:val="28"/>
-        </w:rPr>
-        <w:t xml:space="preserve"> 3 and 4 Evidence:</w:t>
+        <w:t>Task 3 and 4 Evidence:</w:t>
       </w:r>
     </w:p>
     <w:p>
@@ -7187,12 +6738,12 @@
         <w:tblLook w:val="04A0" w:firstRow="1" w:lastRow="0" w:firstColumn="1" w:lastColumn="0" w:noHBand="0" w:noVBand="1"/>
       </w:tblPr>
       <w:tblGrid>
-        <w:gridCol w:w="1777"/>
-        <w:gridCol w:w="1920"/>
-        <w:gridCol w:w="2225"/>
-        <w:gridCol w:w="1858"/>
-        <w:gridCol w:w="1451"/>
-        <w:gridCol w:w="1451"/>
+        <w:gridCol w:w="2282"/>
+        <w:gridCol w:w="1854"/>
+        <w:gridCol w:w="2030"/>
+        <w:gridCol w:w="1737"/>
+        <w:gridCol w:w="1359"/>
+        <w:gridCol w:w="1420"/>
       </w:tblGrid>
       <w:tr>
         <w:tc>
@@ -7237,25 +6788,7 @@
                 <w:sz w:val="24"/>
                 <w:szCs w:val="24"/>
               </w:rPr>
-              <w:t xml:space="preserve">Reason for test (valid/invalid – Normal, exceptional, extreme </w:t>
-            </w:r>
-            <w:proofErr w:type="gramStart"/>
-            <w:r>
-              <w:rPr>
-                <w:rFonts w:ascii="Times New Roman" w:hAnsi="Times New Roman" w:cs="Times New Roman"/>
-                <w:sz w:val="24"/>
-                <w:szCs w:val="24"/>
-              </w:rPr>
-              <w:t>etc.</w:t>
-            </w:r>
-            <w:proofErr w:type="gramEnd"/>
-            <w:r>
-              <w:rPr>
-                <w:rFonts w:ascii="Times New Roman" w:hAnsi="Times New Roman" w:cs="Times New Roman"/>
-                <w:sz w:val="24"/>
-                <w:szCs w:val="24"/>
-              </w:rPr>
-              <w:t>)</w:t>
+              <w:t>Reason for test (valid/invalid – Normal, exceptional, extreme etc.)</w:t>
             </w:r>
           </w:p>
         </w:tc>
@@ -7272,23 +6805,13 @@
                 <w:szCs w:val="24"/>
               </w:rPr>
             </w:pPr>
-            <w:proofErr w:type="gramStart"/>
-            <w:r>
-              <w:rPr>
-                <w:rFonts w:ascii="Times New Roman" w:hAnsi="Times New Roman" w:cs="Times New Roman"/>
-                <w:sz w:val="24"/>
-                <w:szCs w:val="24"/>
-              </w:rPr>
-              <w:t>Test</w:t>
-            </w:r>
-            <w:proofErr w:type="gramEnd"/>
-            <w:r>
-              <w:rPr>
-                <w:rFonts w:ascii="Times New Roman" w:hAnsi="Times New Roman" w:cs="Times New Roman"/>
-                <w:sz w:val="24"/>
-                <w:szCs w:val="24"/>
-              </w:rPr>
-              <w:t xml:space="preserve"> Data</w:t>
+            <w:r>
+              <w:rPr>
+                <w:rFonts w:ascii="Times New Roman" w:hAnsi="Times New Roman" w:cs="Times New Roman"/>
+                <w:sz w:val="24"/>
+                <w:szCs w:val="24"/>
+              </w:rPr>
+              <w:t>Test Data</w:t>
             </w:r>
           </w:p>
         </w:tc>
@@ -7375,6 +6898,14 @@
                 <w:szCs w:val="24"/>
               </w:rPr>
             </w:pPr>
+            <w:r>
+              <w:rPr>
+                <w:rFonts w:ascii="Times New Roman" w:hAnsi="Times New Roman" w:cs="Times New Roman"/>
+                <w:sz w:val="24"/>
+                <w:szCs w:val="24"/>
+              </w:rPr>
+              <w:t>coursework</w:t>
+            </w:r>
           </w:p>
         </w:tc>
         <w:tc>
@@ -7389,6 +6920,14 @@
                 <w:szCs w:val="24"/>
               </w:rPr>
             </w:pPr>
+            <w:r>
+              <w:rPr>
+                <w:rFonts w:ascii="Times New Roman" w:hAnsi="Times New Roman" w:cs="Times New Roman"/>
+                <w:sz w:val="24"/>
+                <w:szCs w:val="24"/>
+              </w:rPr>
+              <w:t>Normal</w:t>
+            </w:r>
           </w:p>
         </w:tc>
         <w:tc>
@@ -7403,6 +6942,14 @@
                 <w:szCs w:val="24"/>
               </w:rPr>
             </w:pPr>
+            <w:r>
+              <w:rPr>
+                <w:rFonts w:ascii="Times New Roman" w:hAnsi="Times New Roman" w:cs="Times New Roman"/>
+                <w:sz w:val="24"/>
+                <w:szCs w:val="24"/>
+              </w:rPr>
+              <w:t>40</w:t>
+            </w:r>
           </w:p>
         </w:tc>
         <w:tc>
@@ -7417,6 +6964,14 @@
                 <w:szCs w:val="24"/>
               </w:rPr>
             </w:pPr>
+            <w:r>
+              <w:rPr>
+                <w:rFonts w:ascii="Times New Roman" w:hAnsi="Times New Roman" w:cs="Times New Roman"/>
+                <w:sz w:val="24"/>
+                <w:szCs w:val="24"/>
+              </w:rPr>
+              <w:t>Data accepted</w:t>
+            </w:r>
           </w:p>
         </w:tc>
         <w:tc>
@@ -7461,6 +7016,14 @@
                 <w:szCs w:val="24"/>
               </w:rPr>
             </w:pPr>
+            <w:r>
+              <w:rPr>
+                <w:rFonts w:ascii="Times New Roman" w:hAnsi="Times New Roman" w:cs="Times New Roman"/>
+                <w:sz w:val="24"/>
+                <w:szCs w:val="24"/>
+              </w:rPr>
+              <w:t>coursework</w:t>
+            </w:r>
           </w:p>
         </w:tc>
         <w:tc>
@@ -7475,6 +7038,14 @@
                 <w:szCs w:val="24"/>
               </w:rPr>
             </w:pPr>
+            <w:r>
+              <w:rPr>
+                <w:rFonts w:ascii="Times New Roman" w:hAnsi="Times New Roman" w:cs="Times New Roman"/>
+                <w:sz w:val="24"/>
+                <w:szCs w:val="24"/>
+              </w:rPr>
+              <w:t>Extreme</w:t>
+            </w:r>
           </w:p>
         </w:tc>
         <w:tc>
@@ -7489,6 +7060,14 @@
                 <w:szCs w:val="24"/>
               </w:rPr>
             </w:pPr>
+            <w:r>
+              <w:rPr>
+                <w:rFonts w:ascii="Times New Roman" w:hAnsi="Times New Roman" w:cs="Times New Roman"/>
+                <w:sz w:val="24"/>
+                <w:szCs w:val="24"/>
+              </w:rPr>
+              <w:t>0</w:t>
+            </w:r>
           </w:p>
         </w:tc>
         <w:tc>
@@ -7503,6 +7082,14 @@
                 <w:szCs w:val="24"/>
               </w:rPr>
             </w:pPr>
+            <w:r>
+              <w:rPr>
+                <w:rFonts w:ascii="Times New Roman" w:hAnsi="Times New Roman" w:cs="Times New Roman"/>
+                <w:sz w:val="24"/>
+                <w:szCs w:val="24"/>
+              </w:rPr>
+              <w:t>Data accepted</w:t>
+            </w:r>
           </w:p>
         </w:tc>
         <w:tc>
@@ -7547,6 +7134,14 @@
                 <w:szCs w:val="24"/>
               </w:rPr>
             </w:pPr>
+            <w:r>
+              <w:rPr>
+                <w:rFonts w:ascii="Times New Roman" w:hAnsi="Times New Roman" w:cs="Times New Roman"/>
+                <w:sz w:val="24"/>
+                <w:szCs w:val="24"/>
+              </w:rPr>
+              <w:t>coursework</w:t>
+            </w:r>
           </w:p>
         </w:tc>
         <w:tc>
@@ -7561,6 +7156,14 @@
                 <w:szCs w:val="24"/>
               </w:rPr>
             </w:pPr>
+            <w:r>
+              <w:rPr>
+                <w:rFonts w:ascii="Times New Roman" w:hAnsi="Times New Roman" w:cs="Times New Roman"/>
+                <w:sz w:val="24"/>
+                <w:szCs w:val="24"/>
+              </w:rPr>
+              <w:t>Extreme</w:t>
+            </w:r>
           </w:p>
         </w:tc>
         <w:tc>
@@ -7575,6 +7178,14 @@
                 <w:szCs w:val="24"/>
               </w:rPr>
             </w:pPr>
+            <w:r>
+              <w:rPr>
+                <w:rFonts w:ascii="Times New Roman" w:hAnsi="Times New Roman" w:cs="Times New Roman"/>
+                <w:sz w:val="24"/>
+                <w:szCs w:val="24"/>
+              </w:rPr>
+              <w:t>60</w:t>
+            </w:r>
           </w:p>
         </w:tc>
         <w:tc>
@@ -7589,6 +7200,14 @@
                 <w:szCs w:val="24"/>
               </w:rPr>
             </w:pPr>
+            <w:r>
+              <w:rPr>
+                <w:rFonts w:ascii="Times New Roman" w:hAnsi="Times New Roman" w:cs="Times New Roman"/>
+                <w:sz w:val="24"/>
+                <w:szCs w:val="24"/>
+              </w:rPr>
+              <w:t>Data accepted</w:t>
+            </w:r>
           </w:p>
         </w:tc>
         <w:tc>
@@ -7633,6 +7252,14 @@
                 <w:szCs w:val="24"/>
               </w:rPr>
             </w:pPr>
+            <w:r>
+              <w:rPr>
+                <w:rFonts w:ascii="Times New Roman" w:hAnsi="Times New Roman" w:cs="Times New Roman"/>
+                <w:sz w:val="24"/>
+                <w:szCs w:val="24"/>
+              </w:rPr>
+              <w:t>coursework</w:t>
+            </w:r>
           </w:p>
         </w:tc>
         <w:tc>
@@ -7647,6 +7274,14 @@
                 <w:szCs w:val="24"/>
               </w:rPr>
             </w:pPr>
+            <w:r>
+              <w:rPr>
+                <w:rFonts w:ascii="Times New Roman" w:hAnsi="Times New Roman" w:cs="Times New Roman"/>
+                <w:sz w:val="24"/>
+                <w:szCs w:val="24"/>
+              </w:rPr>
+              <w:t>Exceptional</w:t>
+            </w:r>
           </w:p>
         </w:tc>
         <w:tc>
@@ -7661,6 +7296,14 @@
                 <w:szCs w:val="24"/>
               </w:rPr>
             </w:pPr>
+            <w:r>
+              <w:rPr>
+                <w:rFonts w:ascii="Times New Roman" w:hAnsi="Times New Roman" w:cs="Times New Roman"/>
+                <w:sz w:val="24"/>
+                <w:szCs w:val="24"/>
+              </w:rPr>
+              <w:t>65</w:t>
+            </w:r>
           </w:p>
         </w:tc>
         <w:tc>
@@ -7675,6 +7318,14 @@
                 <w:szCs w:val="24"/>
               </w:rPr>
             </w:pPr>
+            <w:r>
+              <w:rPr>
+                <w:rFonts w:ascii="Times New Roman" w:hAnsi="Times New Roman" w:cs="Times New Roman"/>
+                <w:sz w:val="24"/>
+                <w:szCs w:val="24"/>
+              </w:rPr>
+              <w:t>Data rejected</w:t>
+            </w:r>
           </w:p>
         </w:tc>
         <w:tc>
@@ -7719,6 +7370,14 @@
                 <w:szCs w:val="24"/>
               </w:rPr>
             </w:pPr>
+            <w:r>
+              <w:rPr>
+                <w:rFonts w:ascii="Times New Roman" w:hAnsi="Times New Roman" w:cs="Times New Roman"/>
+                <w:sz w:val="24"/>
+                <w:szCs w:val="24"/>
+              </w:rPr>
+              <w:t>coursework</w:t>
+            </w:r>
           </w:p>
         </w:tc>
         <w:tc>
@@ -7733,6 +7392,14 @@
                 <w:szCs w:val="24"/>
               </w:rPr>
             </w:pPr>
+            <w:r>
+              <w:rPr>
+                <w:rFonts w:ascii="Times New Roman" w:hAnsi="Times New Roman" w:cs="Times New Roman"/>
+                <w:sz w:val="24"/>
+                <w:szCs w:val="24"/>
+              </w:rPr>
+              <w:t>Exceptional</w:t>
+            </w:r>
           </w:p>
         </w:tc>
         <w:tc>
@@ -7747,6 +7414,22 @@
                 <w:szCs w:val="24"/>
               </w:rPr>
             </w:pPr>
+            <w:r>
+              <w:rPr>
+                <w:rFonts w:ascii="Times New Roman" w:hAnsi="Times New Roman" w:cs="Times New Roman"/>
+                <w:sz w:val="24"/>
+                <w:szCs w:val="24"/>
+              </w:rPr>
+              <w:t>Sixteen</w:t>
+            </w:r>
+            <w:r>
+              <w:rPr>
+                <w:rFonts w:ascii="Times New Roman" w:hAnsi="Times New Roman" w:cs="Times New Roman"/>
+                <w:sz w:val="24"/>
+                <w:szCs w:val="24"/>
+              </w:rPr>
+              <w:t>!</w:t>
+            </w:r>
           </w:p>
         </w:tc>
         <w:tc>
@@ -7761,6 +7444,1548 @@
                 <w:szCs w:val="24"/>
               </w:rPr>
             </w:pPr>
+            <w:r>
+              <w:rPr>
+                <w:rFonts w:ascii="Times New Roman" w:hAnsi="Times New Roman" w:cs="Times New Roman"/>
+                <w:sz w:val="24"/>
+                <w:szCs w:val="24"/>
+              </w:rPr>
+              <w:t>Data rejected</w:t>
+            </w:r>
+          </w:p>
+        </w:tc>
+        <w:tc>
+          <w:tcPr>
+            <w:tcW w:w="1451" w:type="dxa"/>
+          </w:tcPr>
+          <w:p>
+            <w:pPr>
+              <w:rPr>
+                <w:rFonts w:ascii="Times New Roman" w:hAnsi="Times New Roman" w:cs="Times New Roman"/>
+                <w:sz w:val="24"/>
+                <w:szCs w:val="24"/>
+              </w:rPr>
+            </w:pPr>
+          </w:p>
+        </w:tc>
+        <w:tc>
+          <w:tcPr>
+            <w:tcW w:w="1451" w:type="dxa"/>
+          </w:tcPr>
+          <w:p>
+            <w:pPr>
+              <w:rPr>
+                <w:rFonts w:ascii="Times New Roman" w:hAnsi="Times New Roman" w:cs="Times New Roman"/>
+                <w:sz w:val="24"/>
+                <w:szCs w:val="24"/>
+              </w:rPr>
+            </w:pPr>
+          </w:p>
+        </w:tc>
+      </w:tr>
+      <w:tr>
+        <w:tc>
+          <w:tcPr>
+            <w:tcW w:w="1777" w:type="dxa"/>
+          </w:tcPr>
+          <w:p>
+            <w:pPr>
+              <w:rPr>
+                <w:rFonts w:ascii="Times New Roman" w:hAnsi="Times New Roman" w:cs="Times New Roman"/>
+                <w:sz w:val="24"/>
+                <w:szCs w:val="24"/>
+              </w:rPr>
+            </w:pPr>
+            <w:r>
+              <w:rPr>
+                <w:rFonts w:ascii="Times New Roman" w:hAnsi="Times New Roman" w:cs="Times New Roman"/>
+                <w:sz w:val="24"/>
+                <w:szCs w:val="24"/>
+              </w:rPr>
+              <w:t>prelim</w:t>
+            </w:r>
+          </w:p>
+        </w:tc>
+        <w:tc>
+          <w:tcPr>
+            <w:tcW w:w="1920" w:type="dxa"/>
+          </w:tcPr>
+          <w:p>
+            <w:pPr>
+              <w:rPr>
+                <w:rFonts w:ascii="Times New Roman" w:hAnsi="Times New Roman" w:cs="Times New Roman"/>
+                <w:sz w:val="24"/>
+                <w:szCs w:val="24"/>
+              </w:rPr>
+            </w:pPr>
+            <w:r>
+              <w:rPr>
+                <w:rFonts w:ascii="Times New Roman" w:hAnsi="Times New Roman" w:cs="Times New Roman"/>
+                <w:sz w:val="24"/>
+                <w:szCs w:val="24"/>
+              </w:rPr>
+              <w:t>Normal</w:t>
+            </w:r>
+          </w:p>
+        </w:tc>
+        <w:tc>
+          <w:tcPr>
+            <w:tcW w:w="2225" w:type="dxa"/>
+          </w:tcPr>
+          <w:p>
+            <w:pPr>
+              <w:rPr>
+                <w:rFonts w:ascii="Times New Roman" w:hAnsi="Times New Roman" w:cs="Times New Roman"/>
+                <w:sz w:val="24"/>
+                <w:szCs w:val="24"/>
+              </w:rPr>
+            </w:pPr>
+            <w:r>
+              <w:rPr>
+                <w:rFonts w:ascii="Times New Roman" w:hAnsi="Times New Roman" w:cs="Times New Roman"/>
+                <w:sz w:val="24"/>
+                <w:szCs w:val="24"/>
+              </w:rPr>
+              <w:t>50</w:t>
+            </w:r>
+          </w:p>
+        </w:tc>
+        <w:tc>
+          <w:tcPr>
+            <w:tcW w:w="1858" w:type="dxa"/>
+          </w:tcPr>
+          <w:p>
+            <w:pPr>
+              <w:rPr>
+                <w:rFonts w:ascii="Times New Roman" w:hAnsi="Times New Roman" w:cs="Times New Roman"/>
+                <w:sz w:val="24"/>
+                <w:szCs w:val="24"/>
+              </w:rPr>
+            </w:pPr>
+            <w:r>
+              <w:rPr>
+                <w:rFonts w:ascii="Times New Roman" w:hAnsi="Times New Roman" w:cs="Times New Roman"/>
+                <w:sz w:val="24"/>
+                <w:szCs w:val="24"/>
+              </w:rPr>
+              <w:t>Data accepted</w:t>
+            </w:r>
+          </w:p>
+        </w:tc>
+        <w:tc>
+          <w:tcPr>
+            <w:tcW w:w="1451" w:type="dxa"/>
+          </w:tcPr>
+          <w:p>
+            <w:pPr>
+              <w:rPr>
+                <w:rFonts w:ascii="Times New Roman" w:hAnsi="Times New Roman" w:cs="Times New Roman"/>
+                <w:sz w:val="24"/>
+                <w:szCs w:val="24"/>
+              </w:rPr>
+            </w:pPr>
+          </w:p>
+        </w:tc>
+        <w:tc>
+          <w:tcPr>
+            <w:tcW w:w="1451" w:type="dxa"/>
+          </w:tcPr>
+          <w:p>
+            <w:pPr>
+              <w:rPr>
+                <w:rFonts w:ascii="Times New Roman" w:hAnsi="Times New Roman" w:cs="Times New Roman"/>
+                <w:sz w:val="24"/>
+                <w:szCs w:val="24"/>
+              </w:rPr>
+            </w:pPr>
+          </w:p>
+        </w:tc>
+      </w:tr>
+      <w:tr>
+        <w:tc>
+          <w:tcPr>
+            <w:tcW w:w="1777" w:type="dxa"/>
+          </w:tcPr>
+          <w:p>
+            <w:pPr>
+              <w:rPr>
+                <w:rFonts w:ascii="Times New Roman" w:hAnsi="Times New Roman" w:cs="Times New Roman"/>
+                <w:sz w:val="24"/>
+                <w:szCs w:val="24"/>
+              </w:rPr>
+            </w:pPr>
+            <w:r>
+              <w:rPr>
+                <w:rFonts w:ascii="Times New Roman" w:hAnsi="Times New Roman" w:cs="Times New Roman"/>
+                <w:sz w:val="24"/>
+                <w:szCs w:val="24"/>
+              </w:rPr>
+              <w:t>prelim</w:t>
+            </w:r>
+          </w:p>
+        </w:tc>
+        <w:tc>
+          <w:tcPr>
+            <w:tcW w:w="1920" w:type="dxa"/>
+          </w:tcPr>
+          <w:p>
+            <w:pPr>
+              <w:rPr>
+                <w:rFonts w:ascii="Times New Roman" w:hAnsi="Times New Roman" w:cs="Times New Roman"/>
+                <w:sz w:val="24"/>
+                <w:szCs w:val="24"/>
+              </w:rPr>
+            </w:pPr>
+            <w:r>
+              <w:rPr>
+                <w:rFonts w:ascii="Times New Roman" w:hAnsi="Times New Roman" w:cs="Times New Roman"/>
+                <w:sz w:val="24"/>
+                <w:szCs w:val="24"/>
+              </w:rPr>
+              <w:t>Extreme</w:t>
+            </w:r>
+          </w:p>
+        </w:tc>
+        <w:tc>
+          <w:tcPr>
+            <w:tcW w:w="2225" w:type="dxa"/>
+          </w:tcPr>
+          <w:p>
+            <w:pPr>
+              <w:rPr>
+                <w:rFonts w:ascii="Times New Roman" w:hAnsi="Times New Roman" w:cs="Times New Roman"/>
+                <w:sz w:val="24"/>
+                <w:szCs w:val="24"/>
+              </w:rPr>
+            </w:pPr>
+            <w:r>
+              <w:rPr>
+                <w:rFonts w:ascii="Times New Roman" w:hAnsi="Times New Roman" w:cs="Times New Roman"/>
+                <w:sz w:val="24"/>
+                <w:szCs w:val="24"/>
+              </w:rPr>
+              <w:t>0</w:t>
+            </w:r>
+          </w:p>
+        </w:tc>
+        <w:tc>
+          <w:tcPr>
+            <w:tcW w:w="1858" w:type="dxa"/>
+          </w:tcPr>
+          <w:p>
+            <w:pPr>
+              <w:rPr>
+                <w:rFonts w:ascii="Times New Roman" w:hAnsi="Times New Roman" w:cs="Times New Roman"/>
+                <w:sz w:val="24"/>
+                <w:szCs w:val="24"/>
+              </w:rPr>
+            </w:pPr>
+            <w:r>
+              <w:rPr>
+                <w:rFonts w:ascii="Times New Roman" w:hAnsi="Times New Roman" w:cs="Times New Roman"/>
+                <w:sz w:val="24"/>
+                <w:szCs w:val="24"/>
+              </w:rPr>
+              <w:t>Data accepted</w:t>
+            </w:r>
+          </w:p>
+        </w:tc>
+        <w:tc>
+          <w:tcPr>
+            <w:tcW w:w="1451" w:type="dxa"/>
+          </w:tcPr>
+          <w:p>
+            <w:pPr>
+              <w:rPr>
+                <w:rFonts w:ascii="Times New Roman" w:hAnsi="Times New Roman" w:cs="Times New Roman"/>
+                <w:sz w:val="24"/>
+                <w:szCs w:val="24"/>
+              </w:rPr>
+            </w:pPr>
+          </w:p>
+        </w:tc>
+        <w:tc>
+          <w:tcPr>
+            <w:tcW w:w="1451" w:type="dxa"/>
+          </w:tcPr>
+          <w:p>
+            <w:pPr>
+              <w:rPr>
+                <w:rFonts w:ascii="Times New Roman" w:hAnsi="Times New Roman" w:cs="Times New Roman"/>
+                <w:sz w:val="24"/>
+                <w:szCs w:val="24"/>
+              </w:rPr>
+            </w:pPr>
+          </w:p>
+        </w:tc>
+      </w:tr>
+      <w:tr>
+        <w:tc>
+          <w:tcPr>
+            <w:tcW w:w="1777" w:type="dxa"/>
+          </w:tcPr>
+          <w:p>
+            <w:pPr>
+              <w:rPr>
+                <w:rFonts w:ascii="Times New Roman" w:hAnsi="Times New Roman" w:cs="Times New Roman"/>
+                <w:sz w:val="24"/>
+                <w:szCs w:val="24"/>
+              </w:rPr>
+            </w:pPr>
+            <w:r>
+              <w:rPr>
+                <w:rFonts w:ascii="Times New Roman" w:hAnsi="Times New Roman" w:cs="Times New Roman"/>
+                <w:sz w:val="24"/>
+                <w:szCs w:val="24"/>
+              </w:rPr>
+              <w:t>prelim</w:t>
+            </w:r>
+          </w:p>
+        </w:tc>
+        <w:tc>
+          <w:tcPr>
+            <w:tcW w:w="1920" w:type="dxa"/>
+          </w:tcPr>
+          <w:p>
+            <w:pPr>
+              <w:rPr>
+                <w:rFonts w:ascii="Times New Roman" w:hAnsi="Times New Roman" w:cs="Times New Roman"/>
+                <w:sz w:val="24"/>
+                <w:szCs w:val="24"/>
+              </w:rPr>
+            </w:pPr>
+            <w:r>
+              <w:rPr>
+                <w:rFonts w:ascii="Times New Roman" w:hAnsi="Times New Roman" w:cs="Times New Roman"/>
+                <w:sz w:val="24"/>
+                <w:szCs w:val="24"/>
+              </w:rPr>
+              <w:t>Extreme</w:t>
+            </w:r>
+          </w:p>
+        </w:tc>
+        <w:tc>
+          <w:tcPr>
+            <w:tcW w:w="2225" w:type="dxa"/>
+          </w:tcPr>
+          <w:p>
+            <w:pPr>
+              <w:rPr>
+                <w:rFonts w:ascii="Times New Roman" w:hAnsi="Times New Roman" w:cs="Times New Roman"/>
+                <w:sz w:val="24"/>
+                <w:szCs w:val="24"/>
+              </w:rPr>
+            </w:pPr>
+            <w:r>
+              <w:rPr>
+                <w:rFonts w:ascii="Times New Roman" w:hAnsi="Times New Roman" w:cs="Times New Roman"/>
+                <w:sz w:val="24"/>
+                <w:szCs w:val="24"/>
+              </w:rPr>
+              <w:t>90</w:t>
+            </w:r>
+          </w:p>
+        </w:tc>
+        <w:tc>
+          <w:tcPr>
+            <w:tcW w:w="1858" w:type="dxa"/>
+          </w:tcPr>
+          <w:p>
+            <w:pPr>
+              <w:rPr>
+                <w:rFonts w:ascii="Times New Roman" w:hAnsi="Times New Roman" w:cs="Times New Roman"/>
+                <w:sz w:val="24"/>
+                <w:szCs w:val="24"/>
+              </w:rPr>
+            </w:pPr>
+            <w:r>
+              <w:rPr>
+                <w:rFonts w:ascii="Times New Roman" w:hAnsi="Times New Roman" w:cs="Times New Roman"/>
+                <w:sz w:val="24"/>
+                <w:szCs w:val="24"/>
+              </w:rPr>
+              <w:t>Data accepted</w:t>
+            </w:r>
+          </w:p>
+        </w:tc>
+        <w:tc>
+          <w:tcPr>
+            <w:tcW w:w="1451" w:type="dxa"/>
+          </w:tcPr>
+          <w:p>
+            <w:pPr>
+              <w:rPr>
+                <w:rFonts w:ascii="Times New Roman" w:hAnsi="Times New Roman" w:cs="Times New Roman"/>
+                <w:sz w:val="24"/>
+                <w:szCs w:val="24"/>
+              </w:rPr>
+            </w:pPr>
+          </w:p>
+        </w:tc>
+        <w:tc>
+          <w:tcPr>
+            <w:tcW w:w="1451" w:type="dxa"/>
+          </w:tcPr>
+          <w:p>
+            <w:pPr>
+              <w:rPr>
+                <w:rFonts w:ascii="Times New Roman" w:hAnsi="Times New Roman" w:cs="Times New Roman"/>
+                <w:sz w:val="24"/>
+                <w:szCs w:val="24"/>
+              </w:rPr>
+            </w:pPr>
+          </w:p>
+        </w:tc>
+      </w:tr>
+      <w:tr>
+        <w:tc>
+          <w:tcPr>
+            <w:tcW w:w="1777" w:type="dxa"/>
+          </w:tcPr>
+          <w:p>
+            <w:pPr>
+              <w:rPr>
+                <w:rFonts w:ascii="Times New Roman" w:hAnsi="Times New Roman" w:cs="Times New Roman"/>
+                <w:sz w:val="24"/>
+                <w:szCs w:val="24"/>
+              </w:rPr>
+            </w:pPr>
+            <w:r>
+              <w:rPr>
+                <w:rFonts w:ascii="Times New Roman" w:hAnsi="Times New Roman" w:cs="Times New Roman"/>
+                <w:sz w:val="24"/>
+                <w:szCs w:val="24"/>
+              </w:rPr>
+              <w:t>prelim</w:t>
+            </w:r>
+          </w:p>
+        </w:tc>
+        <w:tc>
+          <w:tcPr>
+            <w:tcW w:w="1920" w:type="dxa"/>
+          </w:tcPr>
+          <w:p>
+            <w:pPr>
+              <w:rPr>
+                <w:rFonts w:ascii="Times New Roman" w:hAnsi="Times New Roman" w:cs="Times New Roman"/>
+                <w:sz w:val="24"/>
+                <w:szCs w:val="24"/>
+              </w:rPr>
+            </w:pPr>
+            <w:r>
+              <w:rPr>
+                <w:rFonts w:ascii="Times New Roman" w:hAnsi="Times New Roman" w:cs="Times New Roman"/>
+                <w:sz w:val="24"/>
+                <w:szCs w:val="24"/>
+              </w:rPr>
+              <w:t>Exceptional</w:t>
+            </w:r>
+          </w:p>
+        </w:tc>
+        <w:tc>
+          <w:tcPr>
+            <w:tcW w:w="2225" w:type="dxa"/>
+          </w:tcPr>
+          <w:p>
+            <w:pPr>
+              <w:rPr>
+                <w:rFonts w:ascii="Times New Roman" w:hAnsi="Times New Roman" w:cs="Times New Roman"/>
+                <w:sz w:val="24"/>
+                <w:szCs w:val="24"/>
+              </w:rPr>
+            </w:pPr>
+            <w:r>
+              <w:rPr>
+                <w:rFonts w:ascii="Times New Roman" w:hAnsi="Times New Roman" w:cs="Times New Roman"/>
+                <w:sz w:val="24"/>
+                <w:szCs w:val="24"/>
+              </w:rPr>
+              <w:t>100</w:t>
+            </w:r>
+          </w:p>
+        </w:tc>
+        <w:tc>
+          <w:tcPr>
+            <w:tcW w:w="1858" w:type="dxa"/>
+          </w:tcPr>
+          <w:p>
+            <w:pPr>
+              <w:rPr>
+                <w:rFonts w:ascii="Times New Roman" w:hAnsi="Times New Roman" w:cs="Times New Roman"/>
+                <w:sz w:val="24"/>
+                <w:szCs w:val="24"/>
+              </w:rPr>
+            </w:pPr>
+            <w:r>
+              <w:rPr>
+                <w:rFonts w:ascii="Times New Roman" w:hAnsi="Times New Roman" w:cs="Times New Roman"/>
+                <w:sz w:val="24"/>
+                <w:szCs w:val="24"/>
+              </w:rPr>
+              <w:t>Data rejected</w:t>
+            </w:r>
+          </w:p>
+        </w:tc>
+        <w:tc>
+          <w:tcPr>
+            <w:tcW w:w="1451" w:type="dxa"/>
+          </w:tcPr>
+          <w:p>
+            <w:pPr>
+              <w:rPr>
+                <w:rFonts w:ascii="Times New Roman" w:hAnsi="Times New Roman" w:cs="Times New Roman"/>
+                <w:sz w:val="24"/>
+                <w:szCs w:val="24"/>
+              </w:rPr>
+            </w:pPr>
+          </w:p>
+        </w:tc>
+        <w:tc>
+          <w:tcPr>
+            <w:tcW w:w="1451" w:type="dxa"/>
+          </w:tcPr>
+          <w:p>
+            <w:pPr>
+              <w:rPr>
+                <w:rFonts w:ascii="Times New Roman" w:hAnsi="Times New Roman" w:cs="Times New Roman"/>
+                <w:sz w:val="24"/>
+                <w:szCs w:val="24"/>
+              </w:rPr>
+            </w:pPr>
+          </w:p>
+        </w:tc>
+      </w:tr>
+      <w:tr>
+        <w:tc>
+          <w:tcPr>
+            <w:tcW w:w="1777" w:type="dxa"/>
+          </w:tcPr>
+          <w:p>
+            <w:pPr>
+              <w:rPr>
+                <w:rFonts w:ascii="Times New Roman" w:hAnsi="Times New Roman" w:cs="Times New Roman"/>
+                <w:sz w:val="24"/>
+                <w:szCs w:val="24"/>
+              </w:rPr>
+            </w:pPr>
+            <w:r>
+              <w:rPr>
+                <w:rFonts w:ascii="Times New Roman" w:hAnsi="Times New Roman" w:cs="Times New Roman"/>
+                <w:sz w:val="24"/>
+                <w:szCs w:val="24"/>
+              </w:rPr>
+              <w:t>prelim</w:t>
+            </w:r>
+          </w:p>
+        </w:tc>
+        <w:tc>
+          <w:tcPr>
+            <w:tcW w:w="1920" w:type="dxa"/>
+          </w:tcPr>
+          <w:p>
+            <w:pPr>
+              <w:rPr>
+                <w:rFonts w:ascii="Times New Roman" w:hAnsi="Times New Roman" w:cs="Times New Roman"/>
+                <w:sz w:val="24"/>
+                <w:szCs w:val="24"/>
+              </w:rPr>
+            </w:pPr>
+            <w:r>
+              <w:rPr>
+                <w:rFonts w:ascii="Times New Roman" w:hAnsi="Times New Roman" w:cs="Times New Roman"/>
+                <w:sz w:val="24"/>
+                <w:szCs w:val="24"/>
+              </w:rPr>
+              <w:t>Exceptional</w:t>
+            </w:r>
+          </w:p>
+        </w:tc>
+        <w:tc>
+          <w:tcPr>
+            <w:tcW w:w="2225" w:type="dxa"/>
+          </w:tcPr>
+          <w:p>
+            <w:pPr>
+              <w:rPr>
+                <w:rFonts w:ascii="Times New Roman" w:hAnsi="Times New Roman" w:cs="Times New Roman"/>
+                <w:sz w:val="24"/>
+                <w:szCs w:val="24"/>
+              </w:rPr>
+            </w:pPr>
+            <w:r>
+              <w:rPr>
+                <w:rFonts w:ascii="Times New Roman" w:hAnsi="Times New Roman" w:cs="Times New Roman"/>
+                <w:sz w:val="24"/>
+                <w:szCs w:val="24"/>
+              </w:rPr>
+              <w:t>Seventy</w:t>
+            </w:r>
+          </w:p>
+        </w:tc>
+        <w:tc>
+          <w:tcPr>
+            <w:tcW w:w="1858" w:type="dxa"/>
+          </w:tcPr>
+          <w:p>
+            <w:pPr>
+              <w:rPr>
+                <w:rFonts w:ascii="Times New Roman" w:hAnsi="Times New Roman" w:cs="Times New Roman"/>
+                <w:sz w:val="24"/>
+                <w:szCs w:val="24"/>
+              </w:rPr>
+            </w:pPr>
+            <w:r>
+              <w:rPr>
+                <w:rFonts w:ascii="Times New Roman" w:hAnsi="Times New Roman" w:cs="Times New Roman"/>
+                <w:sz w:val="24"/>
+                <w:szCs w:val="24"/>
+              </w:rPr>
+              <w:t>Data rejected</w:t>
+            </w:r>
+          </w:p>
+        </w:tc>
+        <w:tc>
+          <w:tcPr>
+            <w:tcW w:w="1451" w:type="dxa"/>
+          </w:tcPr>
+          <w:p>
+            <w:pPr>
+              <w:rPr>
+                <w:rFonts w:ascii="Times New Roman" w:hAnsi="Times New Roman" w:cs="Times New Roman"/>
+                <w:sz w:val="24"/>
+                <w:szCs w:val="24"/>
+              </w:rPr>
+            </w:pPr>
+          </w:p>
+        </w:tc>
+        <w:tc>
+          <w:tcPr>
+            <w:tcW w:w="1451" w:type="dxa"/>
+          </w:tcPr>
+          <w:p>
+            <w:pPr>
+              <w:rPr>
+                <w:rFonts w:ascii="Times New Roman" w:hAnsi="Times New Roman" w:cs="Times New Roman"/>
+                <w:sz w:val="24"/>
+                <w:szCs w:val="24"/>
+              </w:rPr>
+            </w:pPr>
+          </w:p>
+        </w:tc>
+      </w:tr>
+      <w:tr>
+        <w:tc>
+          <w:tcPr>
+            <w:tcW w:w="1777" w:type="dxa"/>
+          </w:tcPr>
+          <w:p>
+            <w:pPr>
+              <w:rPr>
+                <w:rFonts w:ascii="Times New Roman" w:hAnsi="Times New Roman" w:cs="Times New Roman"/>
+                <w:sz w:val="24"/>
+                <w:szCs w:val="24"/>
+              </w:rPr>
+            </w:pPr>
+            <w:r>
+              <w:rPr>
+                <w:rFonts w:ascii="Times New Roman" w:hAnsi="Times New Roman" w:cs="Times New Roman"/>
+                <w:sz w:val="24"/>
+                <w:szCs w:val="24"/>
+              </w:rPr>
+              <w:t>calculate_percentage</w:t>
+            </w:r>
+          </w:p>
+        </w:tc>
+        <w:tc>
+          <w:tcPr>
+            <w:tcW w:w="1920" w:type="dxa"/>
+          </w:tcPr>
+          <w:p>
+            <w:pPr>
+              <w:rPr>
+                <w:rFonts w:ascii="Times New Roman" w:hAnsi="Times New Roman" w:cs="Times New Roman"/>
+                <w:sz w:val="24"/>
+                <w:szCs w:val="24"/>
+              </w:rPr>
+            </w:pPr>
+            <w:r>
+              <w:rPr>
+                <w:rFonts w:ascii="Times New Roman" w:hAnsi="Times New Roman" w:cs="Times New Roman"/>
+                <w:sz w:val="24"/>
+                <w:szCs w:val="24"/>
+              </w:rPr>
+              <w:t>Normal</w:t>
+            </w:r>
+          </w:p>
+        </w:tc>
+        <w:tc>
+          <w:tcPr>
+            <w:tcW w:w="2225" w:type="dxa"/>
+          </w:tcPr>
+          <w:p>
+            <w:pPr>
+              <w:rPr>
+                <w:rFonts w:ascii="Times New Roman" w:hAnsi="Times New Roman" w:cs="Times New Roman"/>
+                <w:sz w:val="24"/>
+                <w:szCs w:val="24"/>
+              </w:rPr>
+            </w:pPr>
+            <w:r>
+              <w:rPr>
+                <w:rFonts w:ascii="Times New Roman" w:hAnsi="Times New Roman" w:cs="Times New Roman"/>
+                <w:sz w:val="24"/>
+                <w:szCs w:val="24"/>
+              </w:rPr>
+              <w:t>40, 80</w:t>
+            </w:r>
+          </w:p>
+        </w:tc>
+        <w:tc>
+          <w:tcPr>
+            <w:tcW w:w="1858" w:type="dxa"/>
+          </w:tcPr>
+          <w:p>
+            <w:pPr>
+              <w:rPr>
+                <w:rFonts w:ascii="Times New Roman" w:hAnsi="Times New Roman" w:cs="Times New Roman"/>
+                <w:sz w:val="24"/>
+                <w:szCs w:val="24"/>
+              </w:rPr>
+            </w:pPr>
+            <w:r>
+              <w:rPr>
+                <w:rFonts w:ascii="Times New Roman" w:hAnsi="Times New Roman" w:cs="Times New Roman"/>
+                <w:sz w:val="24"/>
+                <w:szCs w:val="24"/>
+              </w:rPr>
+              <w:t>Data accepted</w:t>
+            </w:r>
+          </w:p>
+        </w:tc>
+        <w:tc>
+          <w:tcPr>
+            <w:tcW w:w="1451" w:type="dxa"/>
+          </w:tcPr>
+          <w:p>
+            <w:pPr>
+              <w:rPr>
+                <w:rFonts w:ascii="Times New Roman" w:hAnsi="Times New Roman" w:cs="Times New Roman"/>
+                <w:sz w:val="24"/>
+                <w:szCs w:val="24"/>
+              </w:rPr>
+            </w:pPr>
+          </w:p>
+        </w:tc>
+        <w:tc>
+          <w:tcPr>
+            <w:tcW w:w="1451" w:type="dxa"/>
+          </w:tcPr>
+          <w:p>
+            <w:pPr>
+              <w:rPr>
+                <w:rFonts w:ascii="Times New Roman" w:hAnsi="Times New Roman" w:cs="Times New Roman"/>
+                <w:sz w:val="24"/>
+                <w:szCs w:val="24"/>
+              </w:rPr>
+            </w:pPr>
+          </w:p>
+        </w:tc>
+      </w:tr>
+      <w:tr>
+        <w:tc>
+          <w:tcPr>
+            <w:tcW w:w="1777" w:type="dxa"/>
+          </w:tcPr>
+          <w:p>
+            <w:pPr>
+              <w:rPr>
+                <w:rFonts w:ascii="Times New Roman" w:hAnsi="Times New Roman" w:cs="Times New Roman"/>
+                <w:sz w:val="24"/>
+                <w:szCs w:val="24"/>
+              </w:rPr>
+            </w:pPr>
+            <w:r>
+              <w:rPr>
+                <w:rFonts w:ascii="Times New Roman" w:hAnsi="Times New Roman" w:cs="Times New Roman"/>
+                <w:sz w:val="24"/>
+                <w:szCs w:val="24"/>
+              </w:rPr>
+              <w:t>calculate_percentage</w:t>
+            </w:r>
+          </w:p>
+        </w:tc>
+        <w:tc>
+          <w:tcPr>
+            <w:tcW w:w="1920" w:type="dxa"/>
+          </w:tcPr>
+          <w:p>
+            <w:pPr>
+              <w:rPr>
+                <w:rFonts w:ascii="Times New Roman" w:hAnsi="Times New Roman" w:cs="Times New Roman"/>
+                <w:sz w:val="24"/>
+                <w:szCs w:val="24"/>
+              </w:rPr>
+            </w:pPr>
+            <w:r>
+              <w:rPr>
+                <w:rFonts w:ascii="Times New Roman" w:hAnsi="Times New Roman" w:cs="Times New Roman"/>
+                <w:sz w:val="24"/>
+                <w:szCs w:val="24"/>
+              </w:rPr>
+              <w:t>Extreme</w:t>
+            </w:r>
+          </w:p>
+        </w:tc>
+        <w:tc>
+          <w:tcPr>
+            <w:tcW w:w="2225" w:type="dxa"/>
+          </w:tcPr>
+          <w:p>
+            <w:pPr>
+              <w:rPr>
+                <w:rFonts w:ascii="Times New Roman" w:hAnsi="Times New Roman" w:cs="Times New Roman"/>
+                <w:sz w:val="24"/>
+                <w:szCs w:val="24"/>
+              </w:rPr>
+            </w:pPr>
+            <w:r>
+              <w:rPr>
+                <w:rFonts w:ascii="Times New Roman" w:hAnsi="Times New Roman" w:cs="Times New Roman"/>
+                <w:sz w:val="24"/>
+                <w:szCs w:val="24"/>
+              </w:rPr>
+              <w:t>0, 0</w:t>
+            </w:r>
+          </w:p>
+        </w:tc>
+        <w:tc>
+          <w:tcPr>
+            <w:tcW w:w="1858" w:type="dxa"/>
+          </w:tcPr>
+          <w:p>
+            <w:pPr>
+              <w:rPr>
+                <w:rFonts w:ascii="Times New Roman" w:hAnsi="Times New Roman" w:cs="Times New Roman"/>
+                <w:sz w:val="24"/>
+                <w:szCs w:val="24"/>
+              </w:rPr>
+            </w:pPr>
+            <w:r>
+              <w:rPr>
+                <w:rFonts w:ascii="Times New Roman" w:hAnsi="Times New Roman" w:cs="Times New Roman"/>
+                <w:sz w:val="24"/>
+                <w:szCs w:val="24"/>
+              </w:rPr>
+              <w:t>Data accepted</w:t>
+            </w:r>
+          </w:p>
+        </w:tc>
+        <w:tc>
+          <w:tcPr>
+            <w:tcW w:w="1451" w:type="dxa"/>
+          </w:tcPr>
+          <w:p>
+            <w:pPr>
+              <w:rPr>
+                <w:rFonts w:ascii="Times New Roman" w:hAnsi="Times New Roman" w:cs="Times New Roman"/>
+                <w:sz w:val="24"/>
+                <w:szCs w:val="24"/>
+              </w:rPr>
+            </w:pPr>
+          </w:p>
+        </w:tc>
+        <w:tc>
+          <w:tcPr>
+            <w:tcW w:w="1451" w:type="dxa"/>
+          </w:tcPr>
+          <w:p>
+            <w:pPr>
+              <w:rPr>
+                <w:rFonts w:ascii="Times New Roman" w:hAnsi="Times New Roman" w:cs="Times New Roman"/>
+                <w:sz w:val="24"/>
+                <w:szCs w:val="24"/>
+              </w:rPr>
+            </w:pPr>
+          </w:p>
+        </w:tc>
+      </w:tr>
+      <w:tr>
+        <w:tc>
+          <w:tcPr>
+            <w:tcW w:w="1777" w:type="dxa"/>
+          </w:tcPr>
+          <w:p>
+            <w:pPr>
+              <w:rPr>
+                <w:rFonts w:ascii="Times New Roman" w:hAnsi="Times New Roman" w:cs="Times New Roman"/>
+                <w:sz w:val="24"/>
+                <w:szCs w:val="24"/>
+              </w:rPr>
+            </w:pPr>
+            <w:r>
+              <w:rPr>
+                <w:rFonts w:ascii="Times New Roman" w:hAnsi="Times New Roman" w:cs="Times New Roman"/>
+                <w:sz w:val="24"/>
+                <w:szCs w:val="24"/>
+              </w:rPr>
+              <w:t>calculate_percentage</w:t>
+            </w:r>
+          </w:p>
+        </w:tc>
+        <w:tc>
+          <w:tcPr>
+            <w:tcW w:w="1920" w:type="dxa"/>
+          </w:tcPr>
+          <w:p>
+            <w:pPr>
+              <w:rPr>
+                <w:rFonts w:ascii="Times New Roman" w:hAnsi="Times New Roman" w:cs="Times New Roman"/>
+                <w:sz w:val="24"/>
+                <w:szCs w:val="24"/>
+              </w:rPr>
+            </w:pPr>
+            <w:r>
+              <w:rPr>
+                <w:rFonts w:ascii="Times New Roman" w:hAnsi="Times New Roman" w:cs="Times New Roman"/>
+                <w:sz w:val="24"/>
+                <w:szCs w:val="24"/>
+              </w:rPr>
+              <w:t>Extreme</w:t>
+            </w:r>
+          </w:p>
+        </w:tc>
+        <w:tc>
+          <w:tcPr>
+            <w:tcW w:w="2225" w:type="dxa"/>
+          </w:tcPr>
+          <w:p>
+            <w:pPr>
+              <w:rPr>
+                <w:rFonts w:ascii="Times New Roman" w:hAnsi="Times New Roman" w:cs="Times New Roman"/>
+                <w:sz w:val="24"/>
+                <w:szCs w:val="24"/>
+              </w:rPr>
+            </w:pPr>
+            <w:r>
+              <w:rPr>
+                <w:rFonts w:ascii="Times New Roman" w:hAnsi="Times New Roman" w:cs="Times New Roman"/>
+                <w:sz w:val="24"/>
+                <w:szCs w:val="24"/>
+              </w:rPr>
+              <w:t>60, 90</w:t>
+            </w:r>
+          </w:p>
+        </w:tc>
+        <w:tc>
+          <w:tcPr>
+            <w:tcW w:w="1858" w:type="dxa"/>
+          </w:tcPr>
+          <w:p>
+            <w:pPr>
+              <w:rPr>
+                <w:rFonts w:ascii="Times New Roman" w:hAnsi="Times New Roman" w:cs="Times New Roman"/>
+                <w:sz w:val="24"/>
+                <w:szCs w:val="24"/>
+              </w:rPr>
+            </w:pPr>
+            <w:r>
+              <w:rPr>
+                <w:rFonts w:ascii="Times New Roman" w:hAnsi="Times New Roman" w:cs="Times New Roman"/>
+                <w:sz w:val="24"/>
+                <w:szCs w:val="24"/>
+              </w:rPr>
+              <w:t>Data accepted</w:t>
+            </w:r>
+          </w:p>
+        </w:tc>
+        <w:tc>
+          <w:tcPr>
+            <w:tcW w:w="1451" w:type="dxa"/>
+          </w:tcPr>
+          <w:p>
+            <w:pPr>
+              <w:rPr>
+                <w:rFonts w:ascii="Times New Roman" w:hAnsi="Times New Roman" w:cs="Times New Roman"/>
+                <w:sz w:val="24"/>
+                <w:szCs w:val="24"/>
+              </w:rPr>
+            </w:pPr>
+          </w:p>
+        </w:tc>
+        <w:tc>
+          <w:tcPr>
+            <w:tcW w:w="1451" w:type="dxa"/>
+          </w:tcPr>
+          <w:p>
+            <w:pPr>
+              <w:rPr>
+                <w:rFonts w:ascii="Times New Roman" w:hAnsi="Times New Roman" w:cs="Times New Roman"/>
+                <w:sz w:val="24"/>
+                <w:szCs w:val="24"/>
+              </w:rPr>
+            </w:pPr>
+          </w:p>
+        </w:tc>
+      </w:tr>
+      <w:tr>
+        <w:tc>
+          <w:tcPr>
+            <w:tcW w:w="1777" w:type="dxa"/>
+          </w:tcPr>
+          <w:p>
+            <w:pPr>
+              <w:rPr>
+                <w:rFonts w:ascii="Times New Roman" w:hAnsi="Times New Roman" w:cs="Times New Roman"/>
+                <w:sz w:val="24"/>
+                <w:szCs w:val="24"/>
+              </w:rPr>
+            </w:pPr>
+            <w:r>
+              <w:rPr>
+                <w:rFonts w:ascii="Times New Roman" w:hAnsi="Times New Roman" w:cs="Times New Roman"/>
+                <w:sz w:val="24"/>
+                <w:szCs w:val="24"/>
+              </w:rPr>
+              <w:t>Calculate_percentage</w:t>
+            </w:r>
+          </w:p>
+        </w:tc>
+        <w:tc>
+          <w:tcPr>
+            <w:tcW w:w="1920" w:type="dxa"/>
+          </w:tcPr>
+          <w:p>
+            <w:pPr>
+              <w:rPr>
+                <w:rFonts w:ascii="Times New Roman" w:hAnsi="Times New Roman" w:cs="Times New Roman"/>
+                <w:sz w:val="24"/>
+                <w:szCs w:val="24"/>
+              </w:rPr>
+            </w:pPr>
+            <w:r>
+              <w:rPr>
+                <w:rFonts w:ascii="Times New Roman" w:hAnsi="Times New Roman" w:cs="Times New Roman"/>
+                <w:sz w:val="24"/>
+                <w:szCs w:val="24"/>
+              </w:rPr>
+              <w:t>Exceptional</w:t>
+            </w:r>
+          </w:p>
+        </w:tc>
+        <w:tc>
+          <w:tcPr>
+            <w:tcW w:w="2225" w:type="dxa"/>
+          </w:tcPr>
+          <w:p>
+            <w:pPr>
+              <w:rPr>
+                <w:rFonts w:ascii="Times New Roman" w:hAnsi="Times New Roman" w:cs="Times New Roman"/>
+                <w:sz w:val="24"/>
+                <w:szCs w:val="24"/>
+              </w:rPr>
+            </w:pPr>
+            <w:r>
+              <w:rPr>
+                <w:rFonts w:ascii="Times New Roman" w:hAnsi="Times New Roman" w:cs="Times New Roman"/>
+                <w:sz w:val="24"/>
+                <w:szCs w:val="24"/>
+              </w:rPr>
+              <w:t>Twenty, Sixty</w:t>
+            </w:r>
+          </w:p>
+        </w:tc>
+        <w:tc>
+          <w:tcPr>
+            <w:tcW w:w="1858" w:type="dxa"/>
+          </w:tcPr>
+          <w:p>
+            <w:pPr>
+              <w:rPr>
+                <w:rFonts w:ascii="Times New Roman" w:hAnsi="Times New Roman" w:cs="Times New Roman"/>
+                <w:sz w:val="24"/>
+                <w:szCs w:val="24"/>
+              </w:rPr>
+            </w:pPr>
+            <w:r>
+              <w:rPr>
+                <w:rFonts w:ascii="Times New Roman" w:hAnsi="Times New Roman" w:cs="Times New Roman"/>
+                <w:sz w:val="24"/>
+                <w:szCs w:val="24"/>
+              </w:rPr>
+              <w:t>Data rejected</w:t>
+            </w:r>
+          </w:p>
+        </w:tc>
+        <w:tc>
+          <w:tcPr>
+            <w:tcW w:w="1451" w:type="dxa"/>
+          </w:tcPr>
+          <w:p>
+            <w:pPr>
+              <w:rPr>
+                <w:rFonts w:ascii="Times New Roman" w:hAnsi="Times New Roman" w:cs="Times New Roman"/>
+                <w:sz w:val="24"/>
+                <w:szCs w:val="24"/>
+              </w:rPr>
+            </w:pPr>
+          </w:p>
+        </w:tc>
+        <w:tc>
+          <w:tcPr>
+            <w:tcW w:w="1451" w:type="dxa"/>
+          </w:tcPr>
+          <w:p>
+            <w:pPr>
+              <w:rPr>
+                <w:rFonts w:ascii="Times New Roman" w:hAnsi="Times New Roman" w:cs="Times New Roman"/>
+                <w:sz w:val="24"/>
+                <w:szCs w:val="24"/>
+              </w:rPr>
+            </w:pPr>
+          </w:p>
+        </w:tc>
+      </w:tr>
+      <w:tr>
+        <w:tc>
+          <w:tcPr>
+            <w:tcW w:w="1777" w:type="dxa"/>
+          </w:tcPr>
+          <w:p>
+            <w:pPr>
+              <w:rPr>
+                <w:rFonts w:ascii="Times New Roman" w:hAnsi="Times New Roman" w:cs="Times New Roman"/>
+                <w:sz w:val="24"/>
+                <w:szCs w:val="24"/>
+              </w:rPr>
+            </w:pPr>
+            <w:r>
+              <w:rPr>
+                <w:rFonts w:ascii="Times New Roman" w:hAnsi="Times New Roman" w:cs="Times New Roman"/>
+                <w:sz w:val="24"/>
+                <w:szCs w:val="24"/>
+              </w:rPr>
+              <w:t>display_grade</w:t>
+            </w:r>
+          </w:p>
+        </w:tc>
+        <w:tc>
+          <w:tcPr>
+            <w:tcW w:w="1920" w:type="dxa"/>
+          </w:tcPr>
+          <w:p>
+            <w:pPr>
+              <w:rPr>
+                <w:rFonts w:ascii="Times New Roman" w:hAnsi="Times New Roman" w:cs="Times New Roman"/>
+                <w:sz w:val="24"/>
+                <w:szCs w:val="24"/>
+              </w:rPr>
+            </w:pPr>
+            <w:r>
+              <w:rPr>
+                <w:rFonts w:ascii="Times New Roman" w:hAnsi="Times New Roman" w:cs="Times New Roman"/>
+                <w:sz w:val="24"/>
+                <w:szCs w:val="24"/>
+              </w:rPr>
+              <w:t>Normal</w:t>
+            </w:r>
+          </w:p>
+        </w:tc>
+        <w:tc>
+          <w:tcPr>
+            <w:tcW w:w="2225" w:type="dxa"/>
+          </w:tcPr>
+          <w:p>
+            <w:pPr>
+              <w:rPr>
+                <w:rFonts w:ascii="Times New Roman" w:hAnsi="Times New Roman" w:cs="Times New Roman"/>
+                <w:sz w:val="24"/>
+                <w:szCs w:val="24"/>
+              </w:rPr>
+            </w:pPr>
+            <w:r>
+              <w:rPr>
+                <w:rFonts w:ascii="Times New Roman" w:hAnsi="Times New Roman" w:cs="Times New Roman"/>
+                <w:sz w:val="24"/>
+                <w:szCs w:val="24"/>
+              </w:rPr>
+              <w:t>20, 30</w:t>
+            </w:r>
+          </w:p>
+        </w:tc>
+        <w:tc>
+          <w:tcPr>
+            <w:tcW w:w="1858" w:type="dxa"/>
+          </w:tcPr>
+          <w:p>
+            <w:pPr>
+              <w:rPr>
+                <w:rFonts w:ascii="Times New Roman" w:hAnsi="Times New Roman" w:cs="Times New Roman"/>
+                <w:sz w:val="24"/>
+                <w:szCs w:val="24"/>
+              </w:rPr>
+            </w:pPr>
+            <w:r>
+              <w:rPr>
+                <w:rFonts w:ascii="Times New Roman" w:hAnsi="Times New Roman" w:cs="Times New Roman"/>
+                <w:sz w:val="24"/>
+                <w:szCs w:val="24"/>
+              </w:rPr>
+              <w:t>Data accepted</w:t>
+            </w:r>
+          </w:p>
+        </w:tc>
+        <w:tc>
+          <w:tcPr>
+            <w:tcW w:w="1451" w:type="dxa"/>
+          </w:tcPr>
+          <w:p>
+            <w:pPr>
+              <w:rPr>
+                <w:rFonts w:ascii="Times New Roman" w:hAnsi="Times New Roman" w:cs="Times New Roman"/>
+                <w:sz w:val="24"/>
+                <w:szCs w:val="24"/>
+              </w:rPr>
+            </w:pPr>
+          </w:p>
+        </w:tc>
+        <w:tc>
+          <w:tcPr>
+            <w:tcW w:w="1451" w:type="dxa"/>
+          </w:tcPr>
+          <w:p>
+            <w:pPr>
+              <w:rPr>
+                <w:rFonts w:ascii="Times New Roman" w:hAnsi="Times New Roman" w:cs="Times New Roman"/>
+                <w:sz w:val="24"/>
+                <w:szCs w:val="24"/>
+              </w:rPr>
+            </w:pPr>
+          </w:p>
+        </w:tc>
+      </w:tr>
+      <w:tr>
+        <w:tc>
+          <w:tcPr>
+            <w:tcW w:w="1777" w:type="dxa"/>
+          </w:tcPr>
+          <w:p>
+            <w:pPr>
+              <w:rPr>
+                <w:rFonts w:ascii="Times New Roman" w:hAnsi="Times New Roman" w:cs="Times New Roman"/>
+                <w:sz w:val="24"/>
+                <w:szCs w:val="24"/>
+              </w:rPr>
+            </w:pPr>
+            <w:r>
+              <w:rPr>
+                <w:rFonts w:ascii="Times New Roman" w:hAnsi="Times New Roman" w:cs="Times New Roman"/>
+                <w:sz w:val="24"/>
+                <w:szCs w:val="24"/>
+              </w:rPr>
+              <w:t>display_grade</w:t>
+            </w:r>
+          </w:p>
+        </w:tc>
+        <w:tc>
+          <w:tcPr>
+            <w:tcW w:w="1920" w:type="dxa"/>
+          </w:tcPr>
+          <w:p>
+            <w:pPr>
+              <w:rPr>
+                <w:rFonts w:ascii="Times New Roman" w:hAnsi="Times New Roman" w:cs="Times New Roman"/>
+                <w:sz w:val="24"/>
+                <w:szCs w:val="24"/>
+              </w:rPr>
+            </w:pPr>
+            <w:r>
+              <w:rPr>
+                <w:rFonts w:ascii="Times New Roman" w:hAnsi="Times New Roman" w:cs="Times New Roman"/>
+                <w:sz w:val="24"/>
+                <w:szCs w:val="24"/>
+              </w:rPr>
+              <w:t>Extreme</w:t>
+            </w:r>
+          </w:p>
+        </w:tc>
+        <w:tc>
+          <w:tcPr>
+            <w:tcW w:w="2225" w:type="dxa"/>
+          </w:tcPr>
+          <w:p>
+            <w:pPr>
+              <w:rPr>
+                <w:rFonts w:ascii="Times New Roman" w:hAnsi="Times New Roman" w:cs="Times New Roman"/>
+                <w:sz w:val="24"/>
+                <w:szCs w:val="24"/>
+              </w:rPr>
+            </w:pPr>
+            <w:r>
+              <w:rPr>
+                <w:rFonts w:ascii="Times New Roman" w:hAnsi="Times New Roman" w:cs="Times New Roman"/>
+                <w:sz w:val="24"/>
+                <w:szCs w:val="24"/>
+              </w:rPr>
+              <w:t>0, 0</w:t>
+            </w:r>
+          </w:p>
+        </w:tc>
+        <w:tc>
+          <w:tcPr>
+            <w:tcW w:w="1858" w:type="dxa"/>
+          </w:tcPr>
+          <w:p>
+            <w:pPr>
+              <w:rPr>
+                <w:rFonts w:ascii="Times New Roman" w:hAnsi="Times New Roman" w:cs="Times New Roman"/>
+                <w:sz w:val="24"/>
+                <w:szCs w:val="24"/>
+              </w:rPr>
+            </w:pPr>
+            <w:r>
+              <w:rPr>
+                <w:rFonts w:ascii="Times New Roman" w:hAnsi="Times New Roman" w:cs="Times New Roman"/>
+                <w:sz w:val="24"/>
+                <w:szCs w:val="24"/>
+              </w:rPr>
+              <w:t>Data accepted</w:t>
+            </w:r>
+          </w:p>
+        </w:tc>
+        <w:tc>
+          <w:tcPr>
+            <w:tcW w:w="1451" w:type="dxa"/>
+          </w:tcPr>
+          <w:p>
+            <w:pPr>
+              <w:rPr>
+                <w:rFonts w:ascii="Times New Roman" w:hAnsi="Times New Roman" w:cs="Times New Roman"/>
+                <w:sz w:val="24"/>
+                <w:szCs w:val="24"/>
+              </w:rPr>
+            </w:pPr>
+          </w:p>
+        </w:tc>
+        <w:tc>
+          <w:tcPr>
+            <w:tcW w:w="1451" w:type="dxa"/>
+          </w:tcPr>
+          <w:p>
+            <w:pPr>
+              <w:rPr>
+                <w:rFonts w:ascii="Times New Roman" w:hAnsi="Times New Roman" w:cs="Times New Roman"/>
+                <w:sz w:val="24"/>
+                <w:szCs w:val="24"/>
+              </w:rPr>
+            </w:pPr>
+          </w:p>
+        </w:tc>
+      </w:tr>
+      <w:tr>
+        <w:tc>
+          <w:tcPr>
+            <w:tcW w:w="1777" w:type="dxa"/>
+          </w:tcPr>
+          <w:p>
+            <w:pPr>
+              <w:rPr>
+                <w:rFonts w:ascii="Times New Roman" w:hAnsi="Times New Roman" w:cs="Times New Roman"/>
+                <w:sz w:val="24"/>
+                <w:szCs w:val="24"/>
+              </w:rPr>
+            </w:pPr>
+            <w:r>
+              <w:rPr>
+                <w:rFonts w:ascii="Times New Roman" w:hAnsi="Times New Roman" w:cs="Times New Roman"/>
+                <w:sz w:val="24"/>
+                <w:szCs w:val="24"/>
+              </w:rPr>
+              <w:t>display_grade</w:t>
+            </w:r>
+          </w:p>
+        </w:tc>
+        <w:tc>
+          <w:tcPr>
+            <w:tcW w:w="1920" w:type="dxa"/>
+          </w:tcPr>
+          <w:p>
+            <w:pPr>
+              <w:rPr>
+                <w:rFonts w:ascii="Times New Roman" w:hAnsi="Times New Roman" w:cs="Times New Roman"/>
+                <w:sz w:val="24"/>
+                <w:szCs w:val="24"/>
+              </w:rPr>
+            </w:pPr>
+            <w:r>
+              <w:rPr>
+                <w:rFonts w:ascii="Times New Roman" w:hAnsi="Times New Roman" w:cs="Times New Roman"/>
+                <w:sz w:val="24"/>
+                <w:szCs w:val="24"/>
+              </w:rPr>
+              <w:t>Extreme</w:t>
+            </w:r>
+          </w:p>
+        </w:tc>
+        <w:tc>
+          <w:tcPr>
+            <w:tcW w:w="2225" w:type="dxa"/>
+          </w:tcPr>
+          <w:p>
+            <w:pPr>
+              <w:rPr>
+                <w:rFonts w:ascii="Times New Roman" w:hAnsi="Times New Roman" w:cs="Times New Roman"/>
+                <w:sz w:val="24"/>
+                <w:szCs w:val="24"/>
+              </w:rPr>
+            </w:pPr>
+            <w:r>
+              <w:rPr>
+                <w:rFonts w:ascii="Times New Roman" w:hAnsi="Times New Roman" w:cs="Times New Roman"/>
+                <w:sz w:val="24"/>
+                <w:szCs w:val="24"/>
+              </w:rPr>
+              <w:t>60, 90</w:t>
+            </w:r>
+          </w:p>
+        </w:tc>
+        <w:tc>
+          <w:tcPr>
+            <w:tcW w:w="1858" w:type="dxa"/>
+          </w:tcPr>
+          <w:p>
+            <w:pPr>
+              <w:rPr>
+                <w:rFonts w:ascii="Times New Roman" w:hAnsi="Times New Roman" w:cs="Times New Roman"/>
+                <w:sz w:val="24"/>
+                <w:szCs w:val="24"/>
+              </w:rPr>
+            </w:pPr>
+            <w:r>
+              <w:rPr>
+                <w:rFonts w:ascii="Times New Roman" w:hAnsi="Times New Roman" w:cs="Times New Roman"/>
+                <w:sz w:val="24"/>
+                <w:szCs w:val="24"/>
+              </w:rPr>
+              <w:t>Data accepted</w:t>
+            </w:r>
+          </w:p>
+        </w:tc>
+        <w:tc>
+          <w:tcPr>
+            <w:tcW w:w="1451" w:type="dxa"/>
+          </w:tcPr>
+          <w:p>
+            <w:pPr>
+              <w:rPr>
+                <w:rFonts w:ascii="Times New Roman" w:hAnsi="Times New Roman" w:cs="Times New Roman"/>
+                <w:sz w:val="24"/>
+                <w:szCs w:val="24"/>
+              </w:rPr>
+            </w:pPr>
+          </w:p>
+        </w:tc>
+        <w:tc>
+          <w:tcPr>
+            <w:tcW w:w="1451" w:type="dxa"/>
+          </w:tcPr>
+          <w:p>
+            <w:pPr>
+              <w:rPr>
+                <w:rFonts w:ascii="Times New Roman" w:hAnsi="Times New Roman" w:cs="Times New Roman"/>
+                <w:sz w:val="24"/>
+                <w:szCs w:val="24"/>
+              </w:rPr>
+            </w:pPr>
+          </w:p>
+        </w:tc>
+      </w:tr>
+      <w:tr>
+        <w:tc>
+          <w:tcPr>
+            <w:tcW w:w="1777" w:type="dxa"/>
+          </w:tcPr>
+          <w:p>
+            <w:pPr>
+              <w:rPr>
+                <w:rFonts w:ascii="Times New Roman" w:hAnsi="Times New Roman" w:cs="Times New Roman"/>
+                <w:sz w:val="24"/>
+                <w:szCs w:val="24"/>
+              </w:rPr>
+            </w:pPr>
+            <w:r>
+              <w:rPr>
+                <w:rFonts w:ascii="Times New Roman" w:hAnsi="Times New Roman" w:cs="Times New Roman"/>
+                <w:sz w:val="24"/>
+                <w:szCs w:val="24"/>
+              </w:rPr>
+              <w:t>display_grade</w:t>
+            </w:r>
+          </w:p>
+        </w:tc>
+        <w:tc>
+          <w:tcPr>
+            <w:tcW w:w="1920" w:type="dxa"/>
+          </w:tcPr>
+          <w:p>
+            <w:pPr>
+              <w:rPr>
+                <w:rFonts w:ascii="Times New Roman" w:hAnsi="Times New Roman" w:cs="Times New Roman"/>
+                <w:sz w:val="24"/>
+                <w:szCs w:val="24"/>
+              </w:rPr>
+            </w:pPr>
+            <w:r>
+              <w:rPr>
+                <w:rFonts w:ascii="Times New Roman" w:hAnsi="Times New Roman" w:cs="Times New Roman"/>
+                <w:sz w:val="24"/>
+                <w:szCs w:val="24"/>
+              </w:rPr>
+              <w:t>Exceptional</w:t>
+            </w:r>
+          </w:p>
+        </w:tc>
+        <w:tc>
+          <w:tcPr>
+            <w:tcW w:w="2225" w:type="dxa"/>
+          </w:tcPr>
+          <w:p>
+            <w:pPr>
+              <w:rPr>
+                <w:rFonts w:ascii="Times New Roman" w:hAnsi="Times New Roman" w:cs="Times New Roman"/>
+                <w:sz w:val="24"/>
+                <w:szCs w:val="24"/>
+              </w:rPr>
+            </w:pPr>
+            <w:r>
+              <w:rPr>
+                <w:rFonts w:ascii="Times New Roman" w:hAnsi="Times New Roman" w:cs="Times New Roman"/>
+                <w:sz w:val="24"/>
+                <w:szCs w:val="24"/>
+              </w:rPr>
+              <w:t>Thirty, 200</w:t>
+            </w:r>
+          </w:p>
+        </w:tc>
+        <w:tc>
+          <w:tcPr>
+            <w:tcW w:w="1858" w:type="dxa"/>
+          </w:tcPr>
+          <w:p>
+            <w:pPr>
+              <w:rPr>
+                <w:rFonts w:ascii="Times New Roman" w:hAnsi="Times New Roman" w:cs="Times New Roman"/>
+                <w:sz w:val="24"/>
+                <w:szCs w:val="24"/>
+              </w:rPr>
+            </w:pPr>
+            <w:r>
+              <w:rPr>
+                <w:rFonts w:ascii="Times New Roman" w:hAnsi="Times New Roman" w:cs="Times New Roman"/>
+                <w:sz w:val="24"/>
+                <w:szCs w:val="24"/>
+              </w:rPr>
+              <w:t>Data rejected</w:t>
+            </w:r>
           </w:p>
         </w:tc>
         <w:tc>
@@ -8102,6 +9327,7 @@
           <w:sz w:val="24"/>
           <w:szCs w:val="24"/>
         </w:rPr>
+        <w:lastRenderedPageBreak/>
         <w:t>Copy/ paste your sou</w:t>
       </w:r>
       <w:r>
@@ -8132,29 +9358,7 @@
           <w:sz w:val="24"/>
           <w:szCs w:val="24"/>
         </w:rPr>
-        <w:t xml:space="preserve">(count </w:t>
-      </w:r>
-      <w:proofErr w:type="spellStart"/>
-      <w:r>
-        <w:rPr>
-          <w:rFonts w:ascii="Times New Roman" w:hAnsi="Times New Roman" w:cs="Times New Roman"/>
-          <w:b/>
-          <w:bCs/>
-          <w:sz w:val="24"/>
-          <w:szCs w:val="24"/>
-        </w:rPr>
-        <w:t>occurences</w:t>
-      </w:r>
-      <w:proofErr w:type="spellEnd"/>
-      <w:r>
-        <w:rPr>
-          <w:rFonts w:ascii="Times New Roman" w:hAnsi="Times New Roman" w:cs="Times New Roman"/>
-          <w:b/>
-          <w:bCs/>
-          <w:sz w:val="24"/>
-          <w:szCs w:val="24"/>
-        </w:rPr>
-        <w:t xml:space="preserve"> / max algorithm now included) </w:t>
+        <w:t xml:space="preserve">(count occurences / max algorithm now included) </w:t>
       </w:r>
       <w:r>
         <w:rPr>
@@ -9469,12 +10673,6 @@
 </file>
 
 <file path=customXml/item1.xml><?xml version="1.0" encoding="utf-8"?>
-<p:properties xmlns:p="http://schemas.microsoft.com/office/2006/metadata/properties" xmlns:xsi="http://www.w3.org/2001/XMLSchema-instance" xmlns:pc="http://schemas.microsoft.com/office/infopath/2007/PartnerControls">
-  <documentManagement/>
-</p:properties>
-</file>
-
-<file path=customXml/item2.xml><?xml version="1.0" encoding="utf-8"?>
 <ct:contentTypeSchema xmlns:ct="http://schemas.microsoft.com/office/2006/metadata/contentType" xmlns:ma="http://schemas.microsoft.com/office/2006/metadata/properties/metaAttributes" ct:_="" ma:_="" ma:contentTypeName="Document" ma:contentTypeID="0x010100B60E5BE6B12DDC4CBF240CA7ABBFD998" ma:contentTypeVersion="5" ma:contentTypeDescription="Create a new document." ma:contentTypeScope="" ma:versionID="c4996550e7440487030e6f5af7056735">
   <xsd:schema xmlns:xsd="http://www.w3.org/2001/XMLSchema" xmlns:xs="http://www.w3.org/2001/XMLSchema" xmlns:p="http://schemas.microsoft.com/office/2006/metadata/properties" xmlns:ns3="99aad38b-53d2-4112-9d18-c849b79f82dc" targetNamespace="http://schemas.microsoft.com/office/2006/metadata/properties" ma:root="true" ma:fieldsID="206a192fd18d019303a9b40faa33c586" ns3:_="">
     <xsd:import namespace="99aad38b-53d2-4112-9d18-c849b79f82dc"/>
@@ -9626,6 +10824,12 @@
 </ct:contentTypeSchema>
 </file>
 
+<file path=customXml/item2.xml><?xml version="1.0" encoding="utf-8"?>
+<p:properties xmlns:p="http://schemas.microsoft.com/office/2006/metadata/properties" xmlns:xsi="http://www.w3.org/2001/XMLSchema-instance" xmlns:pc="http://schemas.microsoft.com/office/infopath/2007/PartnerControls">
+  <documentManagement/>
+</p:properties>
+</file>
+
 <file path=customXml/item3.xml><?xml version="1.0" encoding="utf-8"?>
 <?mso-contentType ?>
 <FormTemplates xmlns="http://schemas.microsoft.com/sharepoint/v3/contenttype/forms">
@@ -9636,15 +10840,6 @@
 </file>
 
 <file path=customXml/itemProps1.xml><?xml version="1.0" encoding="utf-8"?>
-<ds:datastoreItem xmlns:ds="http://schemas.openxmlformats.org/officeDocument/2006/customXml" ds:itemID="{09BCC938-6501-4A41-A6CE-1AB1A2BB7840}">
-  <ds:schemaRefs>
-    <ds:schemaRef ds:uri="http://schemas.microsoft.com/office/2006/metadata/properties"/>
-    <ds:schemaRef ds:uri="http://schemas.microsoft.com/office/infopath/2007/PartnerControls"/>
-  </ds:schemaRefs>
-</ds:datastoreItem>
-</file>
-
-<file path=customXml/itemProps2.xml><?xml version="1.0" encoding="utf-8"?>
 <ds:datastoreItem xmlns:ds="http://schemas.openxmlformats.org/officeDocument/2006/customXml" ds:itemID="{1392FC5E-51E2-4DED-871F-7E7BDE4F5263}">
   <ds:schemaRefs>
     <ds:schemaRef ds:uri="http://schemas.microsoft.com/office/2006/metadata/contentType"/>
@@ -9662,6 +10857,15 @@
 </ds:datastoreItem>
 </file>
 
+<file path=customXml/itemProps2.xml><?xml version="1.0" encoding="utf-8"?>
+<ds:datastoreItem xmlns:ds="http://schemas.openxmlformats.org/officeDocument/2006/customXml" ds:itemID="{09BCC938-6501-4A41-A6CE-1AB1A2BB7840}">
+  <ds:schemaRefs>
+    <ds:schemaRef ds:uri="http://schemas.microsoft.com/office/2006/metadata/properties"/>
+    <ds:schemaRef ds:uri="http://schemas.microsoft.com/office/infopath/2007/PartnerControls"/>
+  </ds:schemaRefs>
+</ds:datastoreItem>
+</file>
+
 <file path=customXml/itemProps3.xml><?xml version="1.0" encoding="utf-8"?>
 <ds:datastoreItem xmlns:ds="http://schemas.openxmlformats.org/officeDocument/2006/customXml" ds:itemID="{5ECBD55C-0254-448D-8A18-BD6BA1A680AE}">
   <ds:schemaRefs>

</xml_diff>